<commit_message>
Genre and Classification inputs are now fixed, when adding a new movie. Report finalised with functional testing screenshots
</commit_message>
<xml_diff>
--- a/Report.docx
+++ b/Report.docx
@@ -2,85 +2,610 @@
 <file path=word/document.xml><?xml version="1.0" encoding="utf-8"?>
 <w:document xmlns:wpc="http://schemas.microsoft.com/office/word/2010/wordprocessingCanvas" xmlns:cx="http://schemas.microsoft.com/office/drawing/2014/chartex" xmlns:cx1="http://schemas.microsoft.com/office/drawing/2015/9/8/chartex" xmlns:cx2="http://schemas.microsoft.com/office/drawing/2015/10/21/chartex" xmlns:cx3="http://schemas.microsoft.com/office/drawing/2016/5/9/chartex" xmlns:cx4="http://schemas.microsoft.com/office/drawing/2016/5/10/chartex" xmlns:cx5="http://schemas.microsoft.com/office/drawing/2016/5/11/chartex" xmlns:cx6="http://schemas.microsoft.com/office/drawing/2016/5/12/chartex" xmlns:cx7="http://schemas.microsoft.com/office/drawing/2016/5/13/chartex" xmlns:cx8="http://schemas.microsoft.com/office/drawing/2016/5/14/chartex" xmlns:mc="http://schemas.openxmlformats.org/markup-compatibility/2006" xmlns:aink="http://schemas.microsoft.com/office/drawing/2016/ink" xmlns:am3d="http://schemas.microsoft.com/office/drawing/2017/model3d" xmlns:o="urn:schemas-microsoft-com:office:office" xmlns:r="http://schemas.openxmlformats.org/officeDocument/2006/relationships" xmlns:m="http://schemas.openxmlformats.org/officeDocument/2006/math" xmlns:v="urn:schemas-microsoft-com:vml" xmlns:wp14="http://schemas.microsoft.com/office/word/2010/wordprocessingDrawing" xmlns:wp="http://schemas.openxmlformats.org/drawingml/2006/wordprocessingDrawing" xmlns:w10="urn:schemas-microsoft-com:office:word" xmlns:w="http://schemas.openxmlformats.org/wordprocessingml/2006/main" xmlns:w14="http://schemas.microsoft.com/office/word/2010/wordml" xmlns:w15="http://schemas.microsoft.com/office/word/2012/wordml" xmlns:w16cid="http://schemas.microsoft.com/office/word/2016/wordml/cid" xmlns:w16se="http://schemas.microsoft.com/office/word/2015/wordml/symex" xmlns:wpg="http://schemas.microsoft.com/office/word/2010/wordprocessingGroup" xmlns:wpi="http://schemas.microsoft.com/office/word/2010/wordprocessingInk" xmlns:wne="http://schemas.microsoft.com/office/word/2006/wordml" xmlns:wps="http://schemas.microsoft.com/office/word/2010/wordprocessingShape" mc:Ignorable="w14 w15 w16se w16cid wp14">
   <w:body>
-    <w:p>
-      <w:pPr>
-        <w:pStyle w:val="Heading2"/>
-      </w:pPr>
-      <w:r>
-        <w:t>Algorithm for displaying top 10 most frequently borrowed movies</w:t>
-      </w:r>
-    </w:p>
-    <w:p/>
-    <w:p>
-      <w:r>
-        <w:t>The movie collection binary search tree</w:t>
-      </w:r>
-      <w:r>
-        <w:t xml:space="preserve"> (BST)</w:t>
-      </w:r>
-      <w:r>
-        <w:t xml:space="preserve"> is flattened to an array with </w:t>
-      </w:r>
-      <w:r>
-        <w:t>a</w:t>
-      </w:r>
-      <w:r>
-        <w:t xml:space="preserve"> traversal algorithm, and the array </w:t>
-      </w:r>
-      <w:bookmarkStart w:id="0" w:name="_GoBack"/>
-      <w:bookmarkEnd w:id="0"/>
-      <w:r>
-        <w:t xml:space="preserve">is </w:t>
-      </w:r>
-      <w:r>
-        <w:t xml:space="preserve">then </w:t>
-      </w:r>
-      <w:r>
-        <w:t>sorted with a quicksort sorting algorithm</w:t>
-      </w:r>
-      <w:r>
-        <w:t xml:space="preserve"> based on the movies’ borrowed count.</w:t>
-      </w:r>
-    </w:p>
-    <w:p/>
-    <w:p>
-      <w:pPr>
-        <w:pStyle w:val="Heading3"/>
-      </w:pPr>
-      <w:r>
-        <w:t>Traversal</w:t>
-      </w:r>
-      <w:r>
-        <w:t xml:space="preserve"> algorithm</w:t>
-      </w:r>
-      <w:r>
-        <w:t>s</w:t>
-      </w:r>
-      <w:r>
-        <w:t xml:space="preserve"> used to flatten BST</w:t>
-      </w:r>
-      <w:r>
-        <w:t>:</w:t>
-      </w:r>
-    </w:p>
-    <w:p/>
-    <w:p>
-      <w:pPr>
-        <w:pStyle w:val="NoSpacing"/>
-      </w:pPr>
-      <w:r>
-        <w:rPr>
+    <w:sdt>
+      <w:sdtPr>
+        <w:id w:val="291257225"/>
+        <w:docPartObj>
+          <w:docPartGallery w:val="Table of Contents"/>
+          <w:docPartUnique/>
+        </w:docPartObj>
+      </w:sdtPr>
+      <w:sdtEndPr>
+        <w:rPr>
+          <w:rFonts w:asciiTheme="minorHAnsi" w:eastAsiaTheme="minorEastAsia" w:hAnsiTheme="minorHAnsi" w:cstheme="minorBidi"/>
           <w:b/>
           <w:bCs/>
+          <w:noProof/>
+          <w:color w:val="auto"/>
+          <w:sz w:val="22"/>
+          <w:szCs w:val="22"/>
+        </w:rPr>
+      </w:sdtEndPr>
+      <w:sdtContent>
+        <w:p>
+          <w:pPr>
+            <w:pStyle w:val="TOCHeading"/>
+          </w:pPr>
+          <w:r>
+            <w:t>Contents</w:t>
+          </w:r>
+        </w:p>
+        <w:p/>
+        <w:p>
+          <w:pPr>
+            <w:pStyle w:val="TOC1"/>
+            <w:tabs>
+              <w:tab w:val="right" w:leader="dot" w:pos="9016"/>
+            </w:tabs>
+            <w:rPr>
+              <w:rFonts w:cstheme="minorBidi"/>
+              <w:noProof/>
+              <w:lang w:val="en-AU" w:eastAsia="en-AU"/>
+            </w:rPr>
+          </w:pPr>
+          <w:r>
+            <w:fldChar w:fldCharType="begin"/>
+          </w:r>
+          <w:r>
+            <w:instrText xml:space="preserve"> TOC \o "1-3" \h \z \u </w:instrText>
+          </w:r>
+          <w:r>
+            <w:fldChar w:fldCharType="separate"/>
+          </w:r>
+          <w:hyperlink w:anchor="_Toc41339700" w:history="1">
+            <w:r>
+              <w:rPr>
+                <w:rStyle w:val="Hyperlink"/>
+                <w:b/>
+                <w:noProof/>
+              </w:rPr>
+              <w:t>Algorithms for displaying top 10 most frequently borrowed movies</w:t>
+            </w:r>
+            <w:r>
+              <w:rPr>
+                <w:noProof/>
+                <w:webHidden/>
+              </w:rPr>
+              <w:tab/>
+            </w:r>
+            <w:r>
+              <w:rPr>
+                <w:noProof/>
+                <w:webHidden/>
+              </w:rPr>
+              <w:fldChar w:fldCharType="begin"/>
+            </w:r>
+            <w:r>
+              <w:rPr>
+                <w:noProof/>
+                <w:webHidden/>
+              </w:rPr>
+              <w:instrText xml:space="preserve"> PAGEREF _Toc41339700 \h </w:instrText>
+            </w:r>
+            <w:r>
+              <w:rPr>
+                <w:noProof/>
+                <w:webHidden/>
+              </w:rPr>
+            </w:r>
+            <w:r>
+              <w:rPr>
+                <w:noProof/>
+                <w:webHidden/>
+              </w:rPr>
+              <w:fldChar w:fldCharType="separate"/>
+            </w:r>
+            <w:r>
+              <w:rPr>
+                <w:noProof/>
+                <w:webHidden/>
+              </w:rPr>
+              <w:t>2</w:t>
+            </w:r>
+            <w:r>
+              <w:rPr>
+                <w:noProof/>
+                <w:webHidden/>
+              </w:rPr>
+              <w:fldChar w:fldCharType="end"/>
+            </w:r>
+          </w:hyperlink>
+        </w:p>
+        <w:p>
+          <w:pPr>
+            <w:pStyle w:val="TOC2"/>
+            <w:tabs>
+              <w:tab w:val="right" w:leader="dot" w:pos="9016"/>
+            </w:tabs>
+            <w:rPr>
+              <w:noProof/>
+              <w:lang w:eastAsia="en-AU"/>
+            </w:rPr>
+          </w:pPr>
+          <w:hyperlink w:anchor="_Toc41339701" w:history="1">
+            <w:r>
+              <w:rPr>
+                <w:rStyle w:val="Hyperlink"/>
+                <w:b/>
+                <w:noProof/>
+              </w:rPr>
+              <w:t>Traversal algorithm used to flatten BST</w:t>
+            </w:r>
+            <w:r>
+              <w:rPr>
+                <w:noProof/>
+                <w:webHidden/>
+              </w:rPr>
+              <w:tab/>
+            </w:r>
+            <w:r>
+              <w:rPr>
+                <w:noProof/>
+                <w:webHidden/>
+              </w:rPr>
+              <w:fldChar w:fldCharType="begin"/>
+            </w:r>
+            <w:r>
+              <w:rPr>
+                <w:noProof/>
+                <w:webHidden/>
+              </w:rPr>
+              <w:instrText xml:space="preserve"> PAGEREF _Toc41339701 \h </w:instrText>
+            </w:r>
+            <w:r>
+              <w:rPr>
+                <w:noProof/>
+                <w:webHidden/>
+              </w:rPr>
+            </w:r>
+            <w:r>
+              <w:rPr>
+                <w:noProof/>
+                <w:webHidden/>
+              </w:rPr>
+              <w:fldChar w:fldCharType="separate"/>
+            </w:r>
+            <w:r>
+              <w:rPr>
+                <w:noProof/>
+                <w:webHidden/>
+              </w:rPr>
+              <w:t>2</w:t>
+            </w:r>
+            <w:r>
+              <w:rPr>
+                <w:noProof/>
+                <w:webHidden/>
+              </w:rPr>
+              <w:fldChar w:fldCharType="end"/>
+            </w:r>
+          </w:hyperlink>
+        </w:p>
+        <w:p>
+          <w:pPr>
+            <w:pStyle w:val="TOC3"/>
+            <w:tabs>
+              <w:tab w:val="right" w:leader="dot" w:pos="9016"/>
+            </w:tabs>
+            <w:rPr>
+              <w:noProof/>
+              <w:lang w:eastAsia="en-AU"/>
+            </w:rPr>
+          </w:pPr>
+          <w:hyperlink w:anchor="_Toc41339702" w:history="1">
+            <w:r>
+              <w:rPr>
+                <w:rStyle w:val="Hyperlink"/>
+                <w:b/>
+                <w:noProof/>
+              </w:rPr>
+              <w:t>Analysis</w:t>
+            </w:r>
+            <w:r>
+              <w:rPr>
+                <w:noProof/>
+                <w:webHidden/>
+              </w:rPr>
+              <w:tab/>
+            </w:r>
+            <w:r>
+              <w:rPr>
+                <w:noProof/>
+                <w:webHidden/>
+              </w:rPr>
+              <w:fldChar w:fldCharType="begin"/>
+            </w:r>
+            <w:r>
+              <w:rPr>
+                <w:noProof/>
+                <w:webHidden/>
+              </w:rPr>
+              <w:instrText xml:space="preserve"> PAGEREF _Toc41339702 \h </w:instrText>
+            </w:r>
+            <w:r>
+              <w:rPr>
+                <w:noProof/>
+                <w:webHidden/>
+              </w:rPr>
+            </w:r>
+            <w:r>
+              <w:rPr>
+                <w:noProof/>
+                <w:webHidden/>
+              </w:rPr>
+              <w:fldChar w:fldCharType="separate"/>
+            </w:r>
+            <w:r>
+              <w:rPr>
+                <w:noProof/>
+                <w:webHidden/>
+              </w:rPr>
+              <w:t>2</w:t>
+            </w:r>
+            <w:r>
+              <w:rPr>
+                <w:noProof/>
+                <w:webHidden/>
+              </w:rPr>
+              <w:fldChar w:fldCharType="end"/>
+            </w:r>
+          </w:hyperlink>
+        </w:p>
+        <w:p>
+          <w:pPr>
+            <w:pStyle w:val="TOC2"/>
+            <w:tabs>
+              <w:tab w:val="right" w:leader="dot" w:pos="9016"/>
+            </w:tabs>
+            <w:rPr>
+              <w:noProof/>
+              <w:lang w:eastAsia="en-AU"/>
+            </w:rPr>
+          </w:pPr>
+          <w:hyperlink w:anchor="_Toc41339703" w:history="1">
+            <w:r>
+              <w:rPr>
+                <w:rStyle w:val="Hyperlink"/>
+                <w:b/>
+                <w:noProof/>
+              </w:rPr>
+              <w:t>Quicksort sorting algorithm used to sort the array of movies by borrowed count</w:t>
+            </w:r>
+            <w:r>
+              <w:rPr>
+                <w:noProof/>
+                <w:webHidden/>
+              </w:rPr>
+              <w:tab/>
+            </w:r>
+            <w:r>
+              <w:rPr>
+                <w:noProof/>
+                <w:webHidden/>
+              </w:rPr>
+              <w:fldChar w:fldCharType="begin"/>
+            </w:r>
+            <w:r>
+              <w:rPr>
+                <w:noProof/>
+                <w:webHidden/>
+              </w:rPr>
+              <w:instrText xml:space="preserve"> PAGEREF _Toc41339703 \h </w:instrText>
+            </w:r>
+            <w:r>
+              <w:rPr>
+                <w:noProof/>
+                <w:webHidden/>
+              </w:rPr>
+            </w:r>
+            <w:r>
+              <w:rPr>
+                <w:noProof/>
+                <w:webHidden/>
+              </w:rPr>
+              <w:fldChar w:fldCharType="separate"/>
+            </w:r>
+            <w:r>
+              <w:rPr>
+                <w:noProof/>
+                <w:webHidden/>
+              </w:rPr>
+              <w:t>3</w:t>
+            </w:r>
+            <w:r>
+              <w:rPr>
+                <w:noProof/>
+                <w:webHidden/>
+              </w:rPr>
+              <w:fldChar w:fldCharType="end"/>
+            </w:r>
+          </w:hyperlink>
+        </w:p>
+        <w:p>
+          <w:pPr>
+            <w:pStyle w:val="TOC3"/>
+            <w:tabs>
+              <w:tab w:val="right" w:leader="dot" w:pos="9016"/>
+            </w:tabs>
+            <w:rPr>
+              <w:noProof/>
+              <w:lang w:eastAsia="en-AU"/>
+            </w:rPr>
+          </w:pPr>
+          <w:hyperlink w:anchor="_Toc41339704" w:history="1">
+            <w:r>
+              <w:rPr>
+                <w:rStyle w:val="Hyperlink"/>
+                <w:b/>
+                <w:noProof/>
+              </w:rPr>
+              <w:t>Analysis</w:t>
+            </w:r>
+            <w:r>
+              <w:rPr>
+                <w:noProof/>
+                <w:webHidden/>
+              </w:rPr>
+              <w:tab/>
+            </w:r>
+            <w:r>
+              <w:rPr>
+                <w:noProof/>
+                <w:webHidden/>
+              </w:rPr>
+              <w:fldChar w:fldCharType="begin"/>
+            </w:r>
+            <w:r>
+              <w:rPr>
+                <w:noProof/>
+                <w:webHidden/>
+              </w:rPr>
+              <w:instrText xml:space="preserve"> PAGEREF _Toc41339704 \h </w:instrText>
+            </w:r>
+            <w:r>
+              <w:rPr>
+                <w:noProof/>
+                <w:webHidden/>
+              </w:rPr>
+            </w:r>
+            <w:r>
+              <w:rPr>
+                <w:noProof/>
+                <w:webHidden/>
+              </w:rPr>
+              <w:fldChar w:fldCharType="separate"/>
+            </w:r>
+            <w:r>
+              <w:rPr>
+                <w:noProof/>
+                <w:webHidden/>
+              </w:rPr>
+              <w:t>3</w:t>
+            </w:r>
+            <w:r>
+              <w:rPr>
+                <w:noProof/>
+                <w:webHidden/>
+              </w:rPr>
+              <w:fldChar w:fldCharType="end"/>
+            </w:r>
+          </w:hyperlink>
+        </w:p>
+        <w:p>
+          <w:pPr>
+            <w:pStyle w:val="TOC1"/>
+            <w:tabs>
+              <w:tab w:val="right" w:leader="dot" w:pos="9016"/>
+            </w:tabs>
+            <w:rPr>
+              <w:rFonts w:cstheme="minorBidi"/>
+              <w:noProof/>
+              <w:lang w:val="en-AU" w:eastAsia="en-AU"/>
+            </w:rPr>
+          </w:pPr>
+          <w:hyperlink w:anchor="_Toc41339705" w:history="1">
+            <w:r>
+              <w:rPr>
+                <w:rStyle w:val="Hyperlink"/>
+                <w:b/>
+                <w:noProof/>
+              </w:rPr>
+              <w:t>Functional Tests</w:t>
+            </w:r>
+            <w:r>
+              <w:rPr>
+                <w:noProof/>
+                <w:webHidden/>
+              </w:rPr>
+              <w:tab/>
+            </w:r>
+            <w:r>
+              <w:rPr>
+                <w:noProof/>
+                <w:webHidden/>
+              </w:rPr>
+              <w:fldChar w:fldCharType="begin"/>
+            </w:r>
+            <w:r>
+              <w:rPr>
+                <w:noProof/>
+                <w:webHidden/>
+              </w:rPr>
+              <w:instrText xml:space="preserve"> PAGEREF _Toc41339705 \h </w:instrText>
+            </w:r>
+            <w:r>
+              <w:rPr>
+                <w:noProof/>
+                <w:webHidden/>
+              </w:rPr>
+            </w:r>
+            <w:r>
+              <w:rPr>
+                <w:noProof/>
+                <w:webHidden/>
+              </w:rPr>
+              <w:fldChar w:fldCharType="separate"/>
+            </w:r>
+            <w:r>
+              <w:rPr>
+                <w:noProof/>
+                <w:webHidden/>
+              </w:rPr>
+              <w:t>5</w:t>
+            </w:r>
+            <w:r>
+              <w:rPr>
+                <w:noProof/>
+                <w:webHidden/>
+              </w:rPr>
+              <w:fldChar w:fldCharType="end"/>
+            </w:r>
+          </w:hyperlink>
+        </w:p>
+        <w:p>
+          <w:r>
+            <w:rPr>
+              <w:b/>
+              <w:bCs/>
+              <w:noProof/>
+            </w:rPr>
+            <w:fldChar w:fldCharType="end"/>
+          </w:r>
+        </w:p>
+      </w:sdtContent>
+    </w:sdt>
+    <w:p/>
+    <w:p>
+      <w:pPr>
+        <w:rPr>
+          <w:rFonts w:asciiTheme="majorHAnsi" w:eastAsiaTheme="majorEastAsia" w:hAnsiTheme="majorHAnsi" w:cstheme="majorBidi"/>
+          <w:b/>
+          <w:bCs/>
+          <w:sz w:val="28"/>
+          <w:szCs w:val="28"/>
+        </w:rPr>
+      </w:pPr>
+      <w:r>
+        <w:br w:type="page"/>
+      </w:r>
+    </w:p>
+    <w:p>
+      <w:pPr>
+        <w:pStyle w:val="Heading1"/>
+        <w:rPr>
+          <w:b/>
+        </w:rPr>
+      </w:pPr>
+      <w:bookmarkStart w:id="0" w:name="_Toc41339700"/>
+      <w:r>
+        <w:rPr>
+          <w:b/>
+        </w:rPr>
+        <w:lastRenderedPageBreak/>
+        <w:t>Algorithm</w:t>
+      </w:r>
+      <w:r>
+        <w:rPr>
+          <w:b/>
+        </w:rPr>
+        <w:t>s</w:t>
+      </w:r>
+      <w:r>
+        <w:rPr>
+          <w:b/>
+        </w:rPr>
+        <w:t xml:space="preserve"> for displaying top 10 most frequently borrowed movies</w:t>
+      </w:r>
+      <w:bookmarkEnd w:id="0"/>
+    </w:p>
+    <w:p/>
+    <w:p>
+      <w:r>
+        <w:t>The movie collection binary search tree</w:t>
+      </w:r>
+      <w:r>
+        <w:t xml:space="preserve"> (BST)</w:t>
+      </w:r>
+      <w:r>
+        <w:t xml:space="preserve"> is flattened to an array with </w:t>
+      </w:r>
+      <w:r>
+        <w:t>a</w:t>
+      </w:r>
+      <w:r>
+        <w:t xml:space="preserve"> traversal algorithm, and the array </w:t>
+      </w:r>
+      <w:r>
+        <w:t xml:space="preserve">is </w:t>
+      </w:r>
+      <w:r>
+        <w:t xml:space="preserve">then </w:t>
+      </w:r>
+      <w:r>
+        <w:t>sorted with a quicksort sorting algorithm</w:t>
+      </w:r>
+      <w:r>
+        <w:t xml:space="preserve"> based on the movies’ borrowed count.</w:t>
+      </w:r>
+    </w:p>
+    <w:p/>
+    <w:p>
+      <w:pPr>
+        <w:pStyle w:val="Heading2"/>
+        <w:rPr>
+          <w:b/>
+        </w:rPr>
+      </w:pPr>
+      <w:bookmarkStart w:id="1" w:name="_Toc41339701"/>
+      <w:r>
+        <w:rPr>
+          <w:b/>
+        </w:rPr>
+        <w:t>Traversal</w:t>
+      </w:r>
+      <w:r>
+        <w:rPr>
+          <w:b/>
+        </w:rPr>
+        <w:t xml:space="preserve"> algorithm</w:t>
+      </w:r>
+      <w:r>
+        <w:rPr>
+          <w:b/>
+        </w:rPr>
+        <w:t xml:space="preserve"> used to flatten BST</w:t>
+      </w:r>
+      <w:r>
+        <w:rPr>
+          <w:b/>
+        </w:rPr>
+        <w:t>:</w:t>
+      </w:r>
+      <w:bookmarkEnd w:id="1"/>
+    </w:p>
+    <w:p/>
+    <w:p>
+      <w:pPr>
+        <w:pStyle w:val="NoSpacing"/>
+      </w:pPr>
+      <w:r>
+        <w:rPr>
+          <w:b/>
+          <w:bCs/>
         </w:rPr>
         <w:t>ALGORITHM</w:t>
       </w:r>
       <w:r>
         <w:t xml:space="preserve"> </w:t>
       </w:r>
+      <w:proofErr w:type="spellStart"/>
       <w:proofErr w:type="gramStart"/>
       <w:r>
-        <w:t>GetArrayMovies(</w:t>
+        <w:t>GetArrayMovies</w:t>
+      </w:r>
+      <w:proofErr w:type="spellEnd"/>
+      <w:r>
+        <w:t>(</w:t>
       </w:r>
       <w:proofErr w:type="gramEnd"/>
       <w:r>
@@ -98,7 +623,15 @@
         <w:t xml:space="preserve"> </w:t>
       </w:r>
       <w:r>
-        <w:t>Flattens binary search tree to an array by inorder traversal</w:t>
+        <w:t xml:space="preserve">Flattens binary search tree to an array by </w:t>
+      </w:r>
+      <w:proofErr w:type="spellStart"/>
+      <w:r>
+        <w:t>inorder</w:t>
+      </w:r>
+      <w:proofErr w:type="spellEnd"/>
+      <w:r>
+        <w:t xml:space="preserve"> traversal</w:t>
       </w:r>
     </w:p>
     <w:p>
@@ -148,6 +681,7 @@
       <w:r>
         <w:t xml:space="preserve">rray </w:t>
       </w:r>
+      <w:proofErr w:type="spellStart"/>
       <w:proofErr w:type="gramStart"/>
       <w:r>
         <w:rPr>
@@ -156,6 +690,7 @@
         </w:rPr>
         <w:t>arrayMovies</w:t>
       </w:r>
+      <w:proofErr w:type="spellEnd"/>
       <w:r>
         <w:rPr>
           <w:i/>
@@ -190,6 +725,7 @@
         <w:tab/>
         <w:t xml:space="preserve">nodes </w:t>
       </w:r>
+      <w:proofErr w:type="spellStart"/>
       <w:r>
         <w:rPr>
           <w:i/>
@@ -197,6 +733,7 @@
         </w:rPr>
         <w:t>moviesCount</w:t>
       </w:r>
+      <w:proofErr w:type="spellEnd"/>
       <w:r>
         <w:rPr>
           <w:i/>
@@ -207,121 +744,139 @@
       <w:r>
         <w:t xml:space="preserve">and </w:t>
       </w:r>
+      <w:proofErr w:type="spellStart"/>
       <w:r>
         <w:rPr>
           <w:i/>
           <w:iCs/>
         </w:rPr>
-        <w:t xml:space="preserve">arrayMovies </w:t>
-      </w:r>
-      <w:r>
-        <w:t xml:space="preserve">index </w:t>
-      </w:r>
+        <w:t>arrayMovies</w:t>
+      </w:r>
+      <w:proofErr w:type="spellEnd"/>
       <w:r>
         <w:rPr>
           <w:i/>
           <w:iCs/>
         </w:rPr>
-        <w:t>arrayIndex</w:t>
-      </w:r>
-    </w:p>
-    <w:p>
-      <w:pPr>
-        <w:pStyle w:val="NoSpacing"/>
-      </w:pPr>
-      <w:r>
-        <w:t>//</w:t>
-      </w:r>
-      <w:r>
         <w:t xml:space="preserve"> </w:t>
       </w:r>
       <w:r>
-        <w:t xml:space="preserve">Output: Array </w:t>
-      </w:r>
-      <w:proofErr w:type="gramStart"/>
+        <w:t xml:space="preserve">index </w:t>
+      </w:r>
+      <w:proofErr w:type="spellStart"/>
       <w:r>
         <w:rPr>
           <w:i/>
           <w:iCs/>
         </w:rPr>
-        <w:t>array</w:t>
-      </w:r>
+        <w:t>arrayIndex</w:t>
+      </w:r>
+      <w:proofErr w:type="spellEnd"/>
+    </w:p>
+    <w:p>
+      <w:pPr>
+        <w:pStyle w:val="NoSpacing"/>
+      </w:pPr>
+      <w:r>
+        <w:t>//</w:t>
+      </w:r>
+      <w:r>
+        <w:t xml:space="preserve"> </w:t>
+      </w:r>
+      <w:r>
+        <w:t xml:space="preserve">Output: Array </w:t>
+      </w:r>
+      <w:proofErr w:type="gramStart"/>
       <w:r>
         <w:rPr>
           <w:i/>
           <w:iCs/>
         </w:rPr>
-        <w:t>[</w:t>
-      </w:r>
-      <w:proofErr w:type="gramEnd"/>
+        <w:t>array</w:t>
+      </w:r>
       <w:r>
         <w:rPr>
           <w:i/>
           <w:iCs/>
         </w:rPr>
-        <w:t>0…</w:t>
-      </w:r>
+        <w:t>[</w:t>
+      </w:r>
+      <w:proofErr w:type="gramEnd"/>
       <w:r>
         <w:rPr>
           <w:i/>
           <w:iCs/>
         </w:rPr>
-        <w:t>moviesCount</w:t>
+        <w:t>0…</w:t>
       </w:r>
       <w:r>
         <w:rPr>
           <w:i/>
           <w:iCs/>
         </w:rPr>
-        <w:t>-1]</w:t>
-      </w:r>
-      <w:r>
-        <w:t xml:space="preserve">  filled with elements from BST</w:t>
-      </w:r>
-    </w:p>
-    <w:p>
-      <w:pPr>
-        <w:pStyle w:val="NoSpacing"/>
-      </w:pPr>
-    </w:p>
-    <w:p>
-      <w:pPr>
-        <w:pStyle w:val="NoSpacing"/>
-      </w:pPr>
-      <w:r>
-        <w:t xml:space="preserve">arrayMovies = new </w:t>
-      </w:r>
-      <w:proofErr w:type="gramStart"/>
-      <w:r>
-        <w:t>array[</w:t>
-      </w:r>
-      <w:proofErr w:type="gramEnd"/>
-      <w:r>
-        <w:t>0…moviesCount-1] // create</w:t>
-      </w:r>
-      <w:r>
-        <w:t xml:space="preserve"> new</w:t>
-      </w:r>
-      <w:r>
-        <w:t xml:space="preserve"> empty array of</w:t>
+        <w:t>moviesCount</w:t>
       </w:r>
       <w:r>
         <w:rPr>
           <w:i/>
           <w:iCs/>
         </w:rPr>
-        <w:t xml:space="preserve"> </w:t>
-      </w:r>
-      <w:r>
-        <w:t xml:space="preserve"> size </w:t>
+        <w:t>-1]</w:t>
+      </w:r>
+      <w:r>
+        <w:t xml:space="preserve">  filled with elements from BST</w:t>
+      </w:r>
+    </w:p>
+    <w:p>
+      <w:pPr>
+        <w:pStyle w:val="NoSpacing"/>
+      </w:pPr>
+    </w:p>
+    <w:p>
+      <w:pPr>
+        <w:pStyle w:val="NoSpacing"/>
+      </w:pPr>
+      <w:proofErr w:type="spellStart"/>
+      <w:r>
+        <w:t>arrayMovies</w:t>
+      </w:r>
+      <w:proofErr w:type="spellEnd"/>
+      <w:r>
+        <w:t xml:space="preserve"> = new </w:t>
+      </w:r>
+      <w:proofErr w:type="gramStart"/>
+      <w:r>
+        <w:t>array[</w:t>
+      </w:r>
+      <w:proofErr w:type="gramEnd"/>
+      <w:r>
+        <w:t>0…moviesCount-1] // create</w:t>
+      </w:r>
+      <w:r>
+        <w:t xml:space="preserve"> new</w:t>
+      </w:r>
+      <w:r>
+        <w:t xml:space="preserve"> empty array of</w:t>
       </w:r>
       <w:r>
         <w:rPr>
           <w:i/>
           <w:iCs/>
         </w:rPr>
+        <w:t xml:space="preserve"> </w:t>
+      </w:r>
+      <w:r>
+        <w:t xml:space="preserve"> size </w:t>
+      </w:r>
+      <w:proofErr w:type="spellStart"/>
+      <w:r>
+        <w:rPr>
+          <w:i/>
+          <w:iCs/>
+        </w:rPr>
         <w:t>moviesCount</w:t>
       </w:r>
+      <w:proofErr w:type="spellEnd"/>
       <w:r>
         <w:t xml:space="preserve"> </w:t>
       </w:r>
@@ -330,8 +885,13 @@
       <w:pPr>
         <w:pStyle w:val="NoSpacing"/>
       </w:pPr>
-      <w:r>
-        <w:t xml:space="preserve">arrayIndex </w:t>
+      <w:proofErr w:type="spellStart"/>
+      <w:r>
+        <w:t>arrayIndex</w:t>
+      </w:r>
+      <w:proofErr w:type="spellEnd"/>
+      <w:r>
+        <w:t xml:space="preserve"> </w:t>
       </w:r>
       <w:r>
         <w:rPr>
@@ -347,8 +907,13 @@
       <w:pPr>
         <w:pStyle w:val="NoSpacing"/>
       </w:pPr>
-      <w:r>
-        <w:t>FlattenMovies(root)</w:t>
+      <w:proofErr w:type="spellStart"/>
+      <w:r>
+        <w:t>FlattenMovies</w:t>
+      </w:r>
+      <w:proofErr w:type="spellEnd"/>
+      <w:r>
+        <w:t>(root)</w:t>
       </w:r>
     </w:p>
     <w:p>
@@ -362,9 +927,11 @@
         </w:rPr>
         <w:t xml:space="preserve">return </w:t>
       </w:r>
+      <w:proofErr w:type="spellStart"/>
       <w:r>
         <w:t>arrayMovies</w:t>
       </w:r>
+      <w:proofErr w:type="spellEnd"/>
     </w:p>
     <w:p/>
     <w:p>
@@ -379,7 +946,15 @@
         <w:t>ALGORITHM</w:t>
       </w:r>
       <w:r>
-        <w:t xml:space="preserve"> FlattenMovies(node)</w:t>
+        <w:t xml:space="preserve"> </w:t>
+      </w:r>
+      <w:proofErr w:type="spellStart"/>
+      <w:r>
+        <w:t>FlattenMovies</w:t>
+      </w:r>
+      <w:proofErr w:type="spellEnd"/>
+      <w:r>
+        <w:t>(node)</w:t>
       </w:r>
     </w:p>
     <w:p>
@@ -393,6 +968,7 @@
       <w:r>
         <w:t xml:space="preserve">// Traverses through BST nodes while adding each node to the global variable </w:t>
       </w:r>
+      <w:proofErr w:type="spellStart"/>
       <w:r>
         <w:rPr>
           <w:i/>
@@ -400,6 +976,7 @@
         </w:rPr>
         <w:t>arrayMovies</w:t>
       </w:r>
+      <w:proofErr w:type="spellEnd"/>
     </w:p>
     <w:p>
       <w:pPr>
@@ -408,6 +985,7 @@
       <w:r>
         <w:t xml:space="preserve">// Input: Current BST node </w:t>
       </w:r>
+      <w:proofErr w:type="spellStart"/>
       <w:r>
         <w:rPr>
           <w:i/>
@@ -415,9 +993,11 @@
         </w:rPr>
         <w:t>node</w:t>
       </w:r>
+      <w:proofErr w:type="spellEnd"/>
       <w:r>
         <w:t xml:space="preserve">, and global variables </w:t>
       </w:r>
+      <w:proofErr w:type="spellStart"/>
       <w:r>
         <w:rPr>
           <w:i/>
@@ -425,9 +1005,11 @@
         </w:rPr>
         <w:t>arrayIndex</w:t>
       </w:r>
+      <w:proofErr w:type="spellEnd"/>
       <w:r>
         <w:t xml:space="preserve"> and </w:t>
       </w:r>
+      <w:proofErr w:type="spellStart"/>
       <w:r>
         <w:rPr>
           <w:i/>
@@ -435,6 +1017,7 @@
         </w:rPr>
         <w:t>arrayMovies</w:t>
       </w:r>
+      <w:proofErr w:type="spellEnd"/>
     </w:p>
     <w:p>
       <w:pPr>
@@ -443,6 +1026,7 @@
       <w:r>
         <w:t xml:space="preserve">// Output: Updated </w:t>
       </w:r>
+      <w:proofErr w:type="spellStart"/>
       <w:r>
         <w:rPr>
           <w:i/>
@@ -450,6 +1034,7 @@
         </w:rPr>
         <w:t>arrayMovies</w:t>
       </w:r>
+      <w:proofErr w:type="spellEnd"/>
       <w:r>
         <w:t xml:space="preserve"> with new node</w:t>
       </w:r>
@@ -499,12 +1084,21 @@
       </w:pPr>
       <w:r>
         <w:tab/>
-        <w:t>FlattenMovies(</w:t>
-      </w:r>
+      </w:r>
+      <w:proofErr w:type="spellStart"/>
+      <w:r>
+        <w:t>FlattenMovies</w:t>
+      </w:r>
+      <w:proofErr w:type="spellEnd"/>
+      <w:r>
+        <w:t>(</w:t>
+      </w:r>
+      <w:proofErr w:type="spellStart"/>
       <w:proofErr w:type="gramStart"/>
       <w:r>
         <w:t>node.left</w:t>
       </w:r>
+      <w:proofErr w:type="spellEnd"/>
       <w:proofErr w:type="gramEnd"/>
       <w:r>
         <w:t>) // traverse down left subtree</w:t>
@@ -519,7 +1113,22 @@
       </w:pPr>
       <w:r>
         <w:tab/>
-        <w:t xml:space="preserve">arrayMovies[arrayIndex] </w:t>
+      </w:r>
+      <w:proofErr w:type="spellStart"/>
+      <w:r>
+        <w:t>arrayMovies</w:t>
+      </w:r>
+      <w:proofErr w:type="spellEnd"/>
+      <w:r>
+        <w:t>[</w:t>
+      </w:r>
+      <w:proofErr w:type="spellStart"/>
+      <w:r>
+        <w:t>arrayIndex</w:t>
+      </w:r>
+      <w:proofErr w:type="spellEnd"/>
+      <w:r>
+        <w:t xml:space="preserve">] </w:t>
       </w:r>
       <w:r>
         <w:rPr>
@@ -527,6 +1136,7 @@
         </w:rPr>
         <w:t xml:space="preserve">← </w:t>
       </w:r>
+      <w:proofErr w:type="spellStart"/>
       <w:proofErr w:type="gramStart"/>
       <w:r>
         <w:rPr>
@@ -534,6 +1144,7 @@
         </w:rPr>
         <w:t>node.movie</w:t>
       </w:r>
+      <w:proofErr w:type="spellEnd"/>
       <w:proofErr w:type="gramEnd"/>
     </w:p>
     <w:p>
@@ -548,7 +1159,34 @@
           <w:rFonts w:cstheme="minorHAnsi"/>
         </w:rPr>
         <w:tab/>
-        <w:t>arrayIndex ← arrayIndex + 1</w:t>
+      </w:r>
+      <w:proofErr w:type="spellStart"/>
+      <w:r>
+        <w:rPr>
+          <w:rFonts w:cstheme="minorHAnsi"/>
+        </w:rPr>
+        <w:t>arrayIndex</w:t>
+      </w:r>
+      <w:proofErr w:type="spellEnd"/>
+      <w:r>
+        <w:rPr>
+          <w:rFonts w:cstheme="minorHAnsi"/>
+        </w:rPr>
+        <w:t xml:space="preserve"> ← </w:t>
+      </w:r>
+      <w:proofErr w:type="spellStart"/>
+      <w:r>
+        <w:rPr>
+          <w:rFonts w:cstheme="minorHAnsi"/>
+        </w:rPr>
+        <w:t>arrayIndex</w:t>
+      </w:r>
+      <w:proofErr w:type="spellEnd"/>
+      <w:r>
+        <w:rPr>
+          <w:rFonts w:cstheme="minorHAnsi"/>
+        </w:rPr>
+        <w:t xml:space="preserve"> + 1</w:t>
       </w:r>
     </w:p>
     <w:p>
@@ -563,8 +1201,22 @@
           <w:rFonts w:cstheme="minorHAnsi"/>
         </w:rPr>
         <w:tab/>
-        <w:t>FlattenMovies(</w:t>
-      </w:r>
+      </w:r>
+      <w:proofErr w:type="spellStart"/>
+      <w:r>
+        <w:rPr>
+          <w:rFonts w:cstheme="minorHAnsi"/>
+        </w:rPr>
+        <w:t>FlattenMovies</w:t>
+      </w:r>
+      <w:proofErr w:type="spellEnd"/>
+      <w:r>
+        <w:rPr>
+          <w:rFonts w:cstheme="minorHAnsi"/>
+        </w:rPr>
+        <w:t>(</w:t>
+      </w:r>
+      <w:proofErr w:type="spellStart"/>
       <w:proofErr w:type="gramStart"/>
       <w:r>
         <w:rPr>
@@ -572,6 +1224,7 @@
         </w:rPr>
         <w:t>node.right</w:t>
       </w:r>
+      <w:proofErr w:type="spellEnd"/>
       <w:proofErr w:type="gramEnd"/>
       <w:r>
         <w:rPr>
@@ -579,6 +1232,23 @@
         </w:rPr>
         <w:t>) // traverse down right subtree</w:t>
       </w:r>
+    </w:p>
+    <w:p/>
+    <w:p>
+      <w:pPr>
+        <w:pStyle w:val="Heading3"/>
+        <w:rPr>
+          <w:b/>
+        </w:rPr>
+      </w:pPr>
+      <w:bookmarkStart w:id="2" w:name="_Toc41339702"/>
+      <w:r>
+        <w:rPr>
+          <w:b/>
+        </w:rPr>
+        <w:t>Analysis:</w:t>
+      </w:r>
+      <w:bookmarkEnd w:id="2"/>
     </w:p>
     <w:p/>
     <w:p>
@@ -759,21 +1429,37 @@
         </w:rPr>
         <w:br w:type="page"/>
       </w:r>
-    </w:p>
-    <w:p>
-      <w:pPr>
-        <w:pStyle w:val="Heading3"/>
-      </w:pPr>
-      <w:r>
+      <w:bookmarkStart w:id="3" w:name="_GoBack"/>
+      <w:bookmarkEnd w:id="3"/>
+    </w:p>
+    <w:p>
+      <w:pPr>
+        <w:pStyle w:val="Heading2"/>
+        <w:rPr>
+          <w:b/>
+        </w:rPr>
+      </w:pPr>
+      <w:bookmarkStart w:id="4" w:name="_Toc41339703"/>
+      <w:r>
+        <w:rPr>
+          <w:b/>
+        </w:rPr>
         <w:lastRenderedPageBreak/>
         <w:t>Quicksort sorting algorithm used t</w:t>
       </w:r>
       <w:r>
+        <w:rPr>
+          <w:b/>
+        </w:rPr>
         <w:t>o sort the array of movies by borrowed count</w:t>
       </w:r>
       <w:r>
+        <w:rPr>
+          <w:b/>
+        </w:rPr>
         <w:t>:</w:t>
       </w:r>
+      <w:bookmarkEnd w:id="4"/>
     </w:p>
     <w:p/>
     <w:p>
@@ -794,12 +1480,22 @@
         <w:t>p</w:t>
       </w:r>
       <w:r>
-        <w:t>artition(arr[</w:t>
-      </w:r>
+        <w:t>artition(</w:t>
+      </w:r>
+      <w:proofErr w:type="spellStart"/>
+      <w:r>
+        <w:t>arr</w:t>
+      </w:r>
+      <w:proofErr w:type="spellEnd"/>
+      <w:r>
+        <w:t>[</w:t>
+      </w:r>
+      <w:proofErr w:type="spellStart"/>
       <w:proofErr w:type="gramStart"/>
       <w:r>
         <w:t>l..r</w:t>
       </w:r>
+      <w:proofErr w:type="spellEnd"/>
       <w:proofErr w:type="gramEnd"/>
       <w:r>
         <w:t>], l, r)</w:t>
@@ -828,9 +1524,14 @@
       <w:r>
         <w:t xml:space="preserve">// Input: Subarray of array </w:t>
       </w:r>
+      <w:proofErr w:type="spellStart"/>
       <w:proofErr w:type="gramStart"/>
       <w:r>
-        <w:t>arr[</w:t>
+        <w:t>arr</w:t>
+      </w:r>
+      <w:proofErr w:type="spellEnd"/>
+      <w:r>
+        <w:t>[</w:t>
       </w:r>
       <w:proofErr w:type="gramEnd"/>
       <w:r>
@@ -854,12 +1555,30 @@
         <w:pStyle w:val="NoSpacing"/>
       </w:pPr>
       <w:r>
-        <w:t>// Ouput: Partition of arr[</w:t>
-      </w:r>
+        <w:t xml:space="preserve">// </w:t>
+      </w:r>
+      <w:proofErr w:type="spellStart"/>
+      <w:r>
+        <w:t>Ouput</w:t>
+      </w:r>
+      <w:proofErr w:type="spellEnd"/>
+      <w:r>
+        <w:t xml:space="preserve">: Partition of </w:t>
+      </w:r>
+      <w:proofErr w:type="spellStart"/>
+      <w:r>
+        <w:t>arr</w:t>
+      </w:r>
+      <w:proofErr w:type="spellEnd"/>
+      <w:r>
+        <w:t>[</w:t>
+      </w:r>
+      <w:proofErr w:type="spellStart"/>
       <w:proofErr w:type="gramStart"/>
       <w:r>
         <w:t>l..r</w:t>
       </w:r>
+      <w:proofErr w:type="spellEnd"/>
       <w:proofErr w:type="gramEnd"/>
       <w:r>
         <w:t>], with the split position returned as</w:t>
@@ -896,15 +1615,28 @@
         <w:t>←</w:t>
       </w:r>
       <w:r>
-        <w:t xml:space="preserve"> arr[l];</w:t>
+        <w:t xml:space="preserve"> </w:t>
+      </w:r>
+      <w:proofErr w:type="spellStart"/>
+      <w:r>
+        <w:t>arr</w:t>
+      </w:r>
+      <w:proofErr w:type="spellEnd"/>
+      <w:r>
+        <w:t>[l];</w:t>
       </w:r>
     </w:p>
     <w:p>
       <w:pPr>
         <w:pStyle w:val="NoSpacing"/>
       </w:pPr>
-      <w:r>
-        <w:t xml:space="preserve">i </w:t>
+      <w:proofErr w:type="spellStart"/>
+      <w:r>
+        <w:t>i</w:t>
+      </w:r>
+      <w:proofErr w:type="spellEnd"/>
+      <w:r>
+        <w:t xml:space="preserve"> </w:t>
       </w:r>
       <w:r>
         <w:rPr>
@@ -964,14 +1696,33 @@
         <w:tab/>
         <w:t xml:space="preserve">repeat </w:t>
       </w:r>
-      <w:r>
-        <w:t xml:space="preserve">i </w:t>
-      </w:r>
-      <w:r>
-        <w:rPr>
-          <w:rFonts w:cstheme="minorHAnsi"/>
-        </w:rPr>
-        <w:t xml:space="preserve">← i + 1 </w:t>
+      <w:proofErr w:type="spellStart"/>
+      <w:r>
+        <w:t>i</w:t>
+      </w:r>
+      <w:proofErr w:type="spellEnd"/>
+      <w:r>
+        <w:t xml:space="preserve"> </w:t>
+      </w:r>
+      <w:r>
+        <w:rPr>
+          <w:rFonts w:cstheme="minorHAnsi"/>
+        </w:rPr>
+        <w:t xml:space="preserve">← </w:t>
+      </w:r>
+      <w:proofErr w:type="spellStart"/>
+      <w:r>
+        <w:rPr>
+          <w:rFonts w:cstheme="minorHAnsi"/>
+        </w:rPr>
+        <w:t>i</w:t>
+      </w:r>
+      <w:proofErr w:type="spellEnd"/>
+      <w:r>
+        <w:rPr>
+          <w:rFonts w:cstheme="minorHAnsi"/>
+        </w:rPr>
+        <w:t xml:space="preserve"> + 1 </w:t>
       </w:r>
       <w:r>
         <w:rPr>
@@ -981,11 +1732,33 @@
         </w:rPr>
         <w:t xml:space="preserve">until </w:t>
       </w:r>
-      <w:r>
-        <w:rPr>
-          <w:rFonts w:cstheme="minorHAnsi"/>
-        </w:rPr>
-        <w:t>arr[i] ≤ p</w:t>
+      <w:proofErr w:type="spellStart"/>
+      <w:r>
+        <w:rPr>
+          <w:rFonts w:cstheme="minorHAnsi"/>
+        </w:rPr>
+        <w:t>arr</w:t>
+      </w:r>
+      <w:proofErr w:type="spellEnd"/>
+      <w:r>
+        <w:rPr>
+          <w:rFonts w:cstheme="minorHAnsi"/>
+        </w:rPr>
+        <w:t>[</w:t>
+      </w:r>
+      <w:proofErr w:type="spellStart"/>
+      <w:r>
+        <w:rPr>
+          <w:rFonts w:cstheme="minorHAnsi"/>
+        </w:rPr>
+        <w:t>i</w:t>
+      </w:r>
+      <w:proofErr w:type="spellEnd"/>
+      <w:r>
+        <w:rPr>
+          <w:rFonts w:cstheme="minorHAnsi"/>
+        </w:rPr>
+        <w:t>] ≤ p</w:t>
       </w:r>
       <w:r>
         <w:rPr>
@@ -1029,11 +1802,19 @@
         </w:rPr>
         <w:t xml:space="preserve">until </w:t>
       </w:r>
-      <w:r>
-        <w:rPr>
-          <w:rFonts w:cstheme="minorHAnsi"/>
-        </w:rPr>
-        <w:t>arr[j] ≥ p</w:t>
+      <w:proofErr w:type="spellStart"/>
+      <w:r>
+        <w:rPr>
+          <w:rFonts w:cstheme="minorHAnsi"/>
+        </w:rPr>
+        <w:t>arr</w:t>
+      </w:r>
+      <w:proofErr w:type="spellEnd"/>
+      <w:r>
+        <w:rPr>
+          <w:rFonts w:cstheme="minorHAnsi"/>
+        </w:rPr>
+        <w:t>[j] ≥ p</w:t>
       </w:r>
       <w:r>
         <w:rPr>
@@ -1065,11 +1846,19 @@
         </w:rPr>
         <w:t xml:space="preserve">if </w:t>
       </w:r>
-      <w:r>
-        <w:rPr>
-          <w:rFonts w:cstheme="minorHAnsi"/>
-        </w:rPr>
-        <w:t>i ≥ j</w:t>
+      <w:proofErr w:type="spellStart"/>
+      <w:r>
+        <w:rPr>
+          <w:rFonts w:cstheme="minorHAnsi"/>
+        </w:rPr>
+        <w:t>i</w:t>
+      </w:r>
+      <w:proofErr w:type="spellEnd"/>
+      <w:r>
+        <w:rPr>
+          <w:rFonts w:cstheme="minorHAnsi"/>
+        </w:rPr>
+        <w:t xml:space="preserve"> ≥ j</w:t>
       </w:r>
       <w:r>
         <w:rPr>
@@ -1132,12 +1921,54 @@
           <w:rFonts w:cstheme="minorHAnsi"/>
         </w:rPr>
         <w:tab/>
-        <w:t>swap(arr[i], arr[j])</w:t>
-      </w:r>
-    </w:p>
-    <w:p>
-      <w:pPr>
-        <w:spacing w:line="240" w:lineRule="auto"/>
+        <w:t>swap(</w:t>
+      </w:r>
+      <w:proofErr w:type="spellStart"/>
+      <w:r>
+        <w:rPr>
+          <w:rFonts w:cstheme="minorHAnsi"/>
+        </w:rPr>
+        <w:t>arr</w:t>
+      </w:r>
+      <w:proofErr w:type="spellEnd"/>
+      <w:r>
+        <w:rPr>
+          <w:rFonts w:cstheme="minorHAnsi"/>
+        </w:rPr>
+        <w:t>[</w:t>
+      </w:r>
+      <w:proofErr w:type="spellStart"/>
+      <w:r>
+        <w:rPr>
+          <w:rFonts w:cstheme="minorHAnsi"/>
+        </w:rPr>
+        <w:t>i</w:t>
+      </w:r>
+      <w:proofErr w:type="spellEnd"/>
+      <w:r>
+        <w:rPr>
+          <w:rFonts w:cstheme="minorHAnsi"/>
+        </w:rPr>
+        <w:t xml:space="preserve">], </w:t>
+      </w:r>
+      <w:proofErr w:type="spellStart"/>
+      <w:r>
+        <w:rPr>
+          <w:rFonts w:cstheme="minorHAnsi"/>
+        </w:rPr>
+        <w:t>arr</w:t>
+      </w:r>
+      <w:proofErr w:type="spellEnd"/>
+      <w:r>
+        <w:rPr>
+          <w:rFonts w:cstheme="minorHAnsi"/>
+        </w:rPr>
+        <w:t>[j])</w:t>
+      </w:r>
+    </w:p>
+    <w:p>
+      <w:pPr>
+        <w:pStyle w:val="NoSpacing"/>
         <w:rPr>
           <w:rFonts w:cstheme="minorHAnsi"/>
         </w:rPr>
@@ -1155,12 +1986,28 @@
         <w:t>ALGORITHM</w:t>
       </w:r>
       <w:r>
-        <w:t xml:space="preserve"> sort(arr[</w:t>
-      </w:r>
+        <w:t xml:space="preserve"> </w:t>
+      </w:r>
+      <w:r>
+        <w:t>quick</w:t>
+      </w:r>
+      <w:r>
+        <w:t>sort(</w:t>
+      </w:r>
+      <w:proofErr w:type="spellStart"/>
+      <w:r>
+        <w:t>arr</w:t>
+      </w:r>
+      <w:proofErr w:type="spellEnd"/>
+      <w:r>
+        <w:t>[</w:t>
+      </w:r>
+      <w:proofErr w:type="spellStart"/>
       <w:proofErr w:type="gramStart"/>
       <w:r>
         <w:t>l..r</w:t>
       </w:r>
+      <w:proofErr w:type="spellEnd"/>
       <w:proofErr w:type="gramEnd"/>
       <w:r>
         <w:t>], l, r)</w:t>
@@ -1187,9 +2034,14 @@
       <w:r>
         <w:t xml:space="preserve"> Input: Subarray of array </w:t>
       </w:r>
+      <w:proofErr w:type="spellStart"/>
       <w:proofErr w:type="gramStart"/>
       <w:r>
-        <w:t>arr[</w:t>
+        <w:t>arr</w:t>
+      </w:r>
+      <w:proofErr w:type="spellEnd"/>
+      <w:r>
+        <w:t>[</w:t>
       </w:r>
       <w:proofErr w:type="gramEnd"/>
       <w:r>
@@ -1218,12 +2070,22 @@
         <w:t>// O</w:t>
       </w:r>
       <w:r>
-        <w:t>utput: Subarray arr[</w:t>
-      </w:r>
+        <w:t xml:space="preserve">utput: Subarray </w:t>
+      </w:r>
+      <w:proofErr w:type="spellStart"/>
+      <w:r>
+        <w:t>arr</w:t>
+      </w:r>
+      <w:proofErr w:type="spellEnd"/>
+      <w:r>
+        <w:t>[</w:t>
+      </w:r>
+      <w:proofErr w:type="spellStart"/>
       <w:proofErr w:type="gramStart"/>
       <w:r>
         <w:t>l..r</w:t>
       </w:r>
+      <w:proofErr w:type="spellEnd"/>
       <w:proofErr w:type="gramEnd"/>
       <w:r>
         <w:t>] sort in decreasing order</w:t>
@@ -1252,7 +2114,6 @@
     <w:p>
       <w:pPr>
         <w:pStyle w:val="NoSpacing"/>
-        <w:ind w:firstLine="720"/>
       </w:pPr>
       <w:r>
         <w:t xml:space="preserve">s </w:t>
@@ -1267,23 +2128,35 @@
       <w:r>
         <w:t>partition(</w:t>
       </w:r>
+      <w:proofErr w:type="spellStart"/>
       <w:proofErr w:type="gramEnd"/>
       <w:r>
-        <w:t>arr, l, r) // split position</w:t>
+        <w:t>arr</w:t>
+      </w:r>
+      <w:proofErr w:type="spellEnd"/>
+      <w:r>
+        <w:t>, l, r) // split position</w:t>
       </w:r>
     </w:p>
     <w:p>
       <w:pPr>
         <w:pStyle w:val="NoSpacing"/>
-        <w:ind w:firstLine="720"/>
       </w:pPr>
       <w:proofErr w:type="gramStart"/>
       <w:r>
+        <w:t>quick</w:t>
+      </w:r>
+      <w:r>
         <w:t>sort(</w:t>
       </w:r>
+      <w:proofErr w:type="spellStart"/>
       <w:proofErr w:type="gramEnd"/>
       <w:r>
-        <w:t>arr, l, s)</w:t>
+        <w:t>arr</w:t>
+      </w:r>
+      <w:proofErr w:type="spellEnd"/>
+      <w:r>
+        <w:t>, l, s)</w:t>
       </w:r>
     </w:p>
     <w:p>
@@ -1294,6 +2167,9 @@
         <w:t xml:space="preserve">               </w:t>
       </w:r>
       <w:proofErr w:type="gramStart"/>
+      <w:r>
+        <w:t>quick</w:t>
+      </w:r>
       <w:r>
         <w:t>sort(</w:t>
       </w:r>
@@ -1306,13 +2182,34 @@
     <w:p/>
     <w:p>
       <w:pPr>
-        <w:pStyle w:val="Heading5"/>
-      </w:pPr>
-      <w:r>
+        <w:pStyle w:val="Heading3"/>
+        <w:rPr>
+          <w:b/>
+        </w:rPr>
+      </w:pPr>
+      <w:bookmarkStart w:id="5" w:name="_Toc41339704"/>
+      <w:r>
+        <w:rPr>
+          <w:b/>
+        </w:rPr>
+        <w:t>Analysis:</w:t>
+      </w:r>
+      <w:bookmarkEnd w:id="5"/>
+    </w:p>
+    <w:p/>
+    <w:p>
+      <w:pPr>
+        <w:rPr>
+          <w:b/>
+        </w:rPr>
+      </w:pPr>
+      <w:r>
+        <w:rPr>
+          <w:b/>
+        </w:rPr>
         <w:t>Worst-case-analysis</w:t>
       </w:r>
     </w:p>
-    <w:p/>
     <w:p>
       <w:r>
         <w:t xml:space="preserve">A worst-case scenario will occur when there is an unbalanced partition where one of the subarrays returned is of size </w:t>
@@ -1528,28 +2425,71 @@
     <w:p>
       <w:pPr>
         <w:rPr>
-          <w:rFonts w:asciiTheme="majorHAnsi" w:eastAsiaTheme="majorEastAsia" w:hAnsiTheme="majorHAnsi" w:cstheme="majorBidi"/>
-        </w:rPr>
-      </w:pPr>
-    </w:p>
-    <w:p>
-      <w:pPr>
-        <w:rPr>
-          <w:rFonts w:asciiTheme="majorHAnsi" w:eastAsiaTheme="majorEastAsia" w:hAnsiTheme="majorHAnsi" w:cstheme="majorBidi"/>
-        </w:rPr>
-      </w:pPr>
-      <w:r>
-        <w:rPr>
-          <w:rFonts w:asciiTheme="majorHAnsi" w:eastAsiaTheme="majorEastAsia" w:hAnsiTheme="majorHAnsi" w:cstheme="majorBidi"/>
-        </w:rPr>
-        <w:tab/>
-      </w:r>
-    </w:p>
-    <w:p>
-      <w:pPr>
-        <w:pStyle w:val="Heading5"/>
-      </w:pPr>
-      <w:r>
+          <w:rFonts w:eastAsiaTheme="majorEastAsia"/>
+        </w:rPr>
+      </w:pPr>
+      <m:oMathPara>
+        <m:oMathParaPr>
+          <m:jc m:val="left"/>
+        </m:oMathParaPr>
+        <m:oMath>
+          <m:r>
+            <w:rPr>
+              <w:rFonts w:ascii="Cambria Math" w:eastAsiaTheme="majorEastAsia" w:hAnsi="Cambria Math"/>
+            </w:rPr>
+            <m:t>O</m:t>
+          </m:r>
+          <m:d>
+            <m:dPr>
+              <m:ctrlPr>
+                <w:rPr>
+                  <w:rFonts w:ascii="Cambria Math" w:eastAsiaTheme="majorEastAsia" w:hAnsi="Cambria Math"/>
+                  <w:i/>
+                </w:rPr>
+              </m:ctrlPr>
+            </m:dPr>
+            <m:e>
+              <m:sSup>
+                <m:sSupPr>
+                  <m:ctrlPr>
+                    <w:rPr>
+                      <w:rFonts w:ascii="Cambria Math" w:eastAsiaTheme="majorEastAsia" w:hAnsi="Cambria Math"/>
+                      <w:i/>
+                    </w:rPr>
+                  </m:ctrlPr>
+                </m:sSupPr>
+                <m:e>
+                  <m:r>
+                    <w:rPr>
+                      <w:rFonts w:ascii="Cambria Math" w:eastAsiaTheme="majorEastAsia" w:hAnsi="Cambria Math"/>
+                    </w:rPr>
+                    <m:t>n</m:t>
+                  </m:r>
+                </m:e>
+                <m:sup>
+                  <m:r>
+                    <w:rPr>
+                      <w:rFonts w:ascii="Cambria Math" w:eastAsiaTheme="majorEastAsia" w:hAnsi="Cambria Math"/>
+                    </w:rPr>
+                    <m:t>2</m:t>
+                  </m:r>
+                </m:sup>
+              </m:sSup>
+            </m:e>
+          </m:d>
+        </m:oMath>
+      </m:oMathPara>
+    </w:p>
+    <w:p>
+      <w:pPr>
+        <w:rPr>
+          <w:b/>
+        </w:rPr>
+      </w:pPr>
+      <w:r>
+        <w:rPr>
+          <w:b/>
+        </w:rPr>
         <w:lastRenderedPageBreak/>
         <w:t>Best-case analysis</w:t>
       </w:r>
@@ -1747,7 +2687,31 @@
         <w:rPr>
           <w:rFonts w:eastAsiaTheme="majorEastAsia"/>
         </w:rPr>
-        <w:t xml:space="preserve">he difference of subarrays sizes </w:t>
+        <w:t xml:space="preserve">he difference </w:t>
+      </w:r>
+      <w:r>
+        <w:rPr>
+          <w:rFonts w:eastAsiaTheme="majorEastAsia"/>
+        </w:rPr>
+        <w:t xml:space="preserve">in sizes </w:t>
+      </w:r>
+      <w:r>
+        <w:rPr>
+          <w:rFonts w:eastAsiaTheme="majorEastAsia"/>
+        </w:rPr>
+        <w:t xml:space="preserve">of </w:t>
+      </w:r>
+      <w:r>
+        <w:rPr>
+          <w:rFonts w:eastAsiaTheme="majorEastAsia"/>
+        </w:rPr>
+        <w:t xml:space="preserve">the </w:t>
+      </w:r>
+      <w:r>
+        <w:rPr>
+          <w:rFonts w:eastAsiaTheme="majorEastAsia"/>
+        </w:rPr>
+        <w:t xml:space="preserve">subarrays </w:t>
       </w:r>
       <w:r>
         <w:rPr>
@@ -2115,8 +3079,1101 @@
         <w:t>Not Stable</w:t>
       </w:r>
     </w:p>
+    <w:p>
+      <w:pPr>
+        <w:rPr>
+          <w:rFonts w:eastAsiaTheme="majorEastAsia"/>
+        </w:rPr>
+      </w:pPr>
+      <w:r>
+        <w:rPr>
+          <w:rFonts w:eastAsiaTheme="majorEastAsia"/>
+        </w:rPr>
+        <w:br w:type="page"/>
+      </w:r>
+    </w:p>
+    <w:p>
+      <w:pPr>
+        <w:pStyle w:val="Heading1"/>
+        <w:rPr>
+          <w:b/>
+        </w:rPr>
+      </w:pPr>
+      <w:bookmarkStart w:id="6" w:name="_Toc41339705"/>
+      <w:r>
+        <w:rPr>
+          <w:b/>
+        </w:rPr>
+        <w:lastRenderedPageBreak/>
+        <w:t>Functional Tests</w:t>
+      </w:r>
+      <w:bookmarkEnd w:id="6"/>
+    </w:p>
+    <w:p/>
+    <w:p>
+      <w:r>
+        <w:t xml:space="preserve">Main Menu - </w:t>
+      </w:r>
+      <w:r>
+        <w:t>Staff login (correct):</w:t>
+      </w:r>
+    </w:p>
+    <w:p>
+      <w:r>
+        <w:drawing>
+          <wp:inline distT="0" distB="0" distL="0" distR="0" wp14:anchorId="7816D54D" wp14:editId="1F06D70A">
+            <wp:extent cx="5731510" cy="2981960"/>
+            <wp:effectExtent l="0" t="0" r="2540" b="8890"/>
+            <wp:docPr id="1" name="Picture 1"/>
+            <wp:cNvGraphicFramePr>
+              <a:graphicFrameLocks xmlns:a="http://schemas.openxmlformats.org/drawingml/2006/main" noChangeAspect="1"/>
+            </wp:cNvGraphicFramePr>
+            <a:graphic xmlns:a="http://schemas.openxmlformats.org/drawingml/2006/main">
+              <a:graphicData uri="http://schemas.openxmlformats.org/drawingml/2006/picture">
+                <pic:pic xmlns:pic="http://schemas.openxmlformats.org/drawingml/2006/picture">
+                  <pic:nvPicPr>
+                    <pic:cNvPr id="1" name=""/>
+                    <pic:cNvPicPr/>
+                  </pic:nvPicPr>
+                  <pic:blipFill>
+                    <a:blip r:embed="rId8"/>
+                    <a:stretch>
+                      <a:fillRect/>
+                    </a:stretch>
+                  </pic:blipFill>
+                  <pic:spPr>
+                    <a:xfrm>
+                      <a:off x="0" y="0"/>
+                      <a:ext cx="5731510" cy="2981960"/>
+                    </a:xfrm>
+                    <a:prstGeom prst="rect">
+                      <a:avLst/>
+                    </a:prstGeom>
+                  </pic:spPr>
+                </pic:pic>
+              </a:graphicData>
+            </a:graphic>
+          </wp:inline>
+        </w:drawing>
+      </w:r>
+    </w:p>
+    <w:p>
+      <w:r>
+        <w:t xml:space="preserve">Main Menu - </w:t>
+      </w:r>
+      <w:r>
+        <w:t>Staff login (incorrect):</w:t>
+      </w:r>
+    </w:p>
+    <w:p>
+      <w:r>
+        <w:drawing>
+          <wp:inline distT="0" distB="0" distL="0" distR="0" wp14:anchorId="30F7CEB2" wp14:editId="0218623C">
+            <wp:extent cx="5731510" cy="2659380"/>
+            <wp:effectExtent l="0" t="0" r="2540" b="7620"/>
+            <wp:docPr id="3" name="Picture 3"/>
+            <wp:cNvGraphicFramePr>
+              <a:graphicFrameLocks xmlns:a="http://schemas.openxmlformats.org/drawingml/2006/main" noChangeAspect="1"/>
+            </wp:cNvGraphicFramePr>
+            <a:graphic xmlns:a="http://schemas.openxmlformats.org/drawingml/2006/main">
+              <a:graphicData uri="http://schemas.openxmlformats.org/drawingml/2006/picture">
+                <pic:pic xmlns:pic="http://schemas.openxmlformats.org/drawingml/2006/picture">
+                  <pic:nvPicPr>
+                    <pic:cNvPr id="1" name=""/>
+                    <pic:cNvPicPr/>
+                  </pic:nvPicPr>
+                  <pic:blipFill>
+                    <a:blip r:embed="rId9"/>
+                    <a:stretch>
+                      <a:fillRect/>
+                    </a:stretch>
+                  </pic:blipFill>
+                  <pic:spPr>
+                    <a:xfrm>
+                      <a:off x="0" y="0"/>
+                      <a:ext cx="5731510" cy="2659380"/>
+                    </a:xfrm>
+                    <a:prstGeom prst="rect">
+                      <a:avLst/>
+                    </a:prstGeom>
+                  </pic:spPr>
+                </pic:pic>
+              </a:graphicData>
+            </a:graphic>
+          </wp:inline>
+        </w:drawing>
+      </w:r>
+    </w:p>
+    <w:p/>
+    <w:p/>
+    <w:p/>
+    <w:p/>
+    <w:p/>
+    <w:p/>
+    <w:p>
+      <w:r>
+        <w:lastRenderedPageBreak/>
+        <w:drawing>
+          <wp:anchor distT="0" distB="0" distL="114300" distR="114300" simplePos="0" relativeHeight="251658240" behindDoc="0" locked="0" layoutInCell="1" allowOverlap="1" wp14:anchorId="159F507E" wp14:editId="54181B49">
+            <wp:simplePos x="0" y="0"/>
+            <wp:positionH relativeFrom="margin">
+              <wp:align>right</wp:align>
+            </wp:positionH>
+            <wp:positionV relativeFrom="paragraph">
+              <wp:posOffset>227965</wp:posOffset>
+            </wp:positionV>
+            <wp:extent cx="5731510" cy="4959350"/>
+            <wp:effectExtent l="0" t="0" r="2540" b="0"/>
+            <wp:wrapSquare wrapText="bothSides"/>
+            <wp:docPr id="4" name="Picture 4"/>
+            <wp:cNvGraphicFramePr>
+              <a:graphicFrameLocks xmlns:a="http://schemas.openxmlformats.org/drawingml/2006/main" noChangeAspect="1"/>
+            </wp:cNvGraphicFramePr>
+            <a:graphic xmlns:a="http://schemas.openxmlformats.org/drawingml/2006/main">
+              <a:graphicData uri="http://schemas.openxmlformats.org/drawingml/2006/picture">
+                <pic:pic xmlns:pic="http://schemas.openxmlformats.org/drawingml/2006/picture">
+                  <pic:nvPicPr>
+                    <pic:cNvPr id="1" name=""/>
+                    <pic:cNvPicPr/>
+                  </pic:nvPicPr>
+                  <pic:blipFill>
+                    <a:blip r:embed="rId10">
+                      <a:extLst>
+                        <a:ext uri="{28A0092B-C50C-407E-A947-70E740481C1C}">
+                          <a14:useLocalDpi xmlns:a14="http://schemas.microsoft.com/office/drawing/2010/main" val="0"/>
+                        </a:ext>
+                      </a:extLst>
+                    </a:blip>
+                    <a:stretch>
+                      <a:fillRect/>
+                    </a:stretch>
+                  </pic:blipFill>
+                  <pic:spPr>
+                    <a:xfrm>
+                      <a:off x="0" y="0"/>
+                      <a:ext cx="5731510" cy="4959350"/>
+                    </a:xfrm>
+                    <a:prstGeom prst="rect">
+                      <a:avLst/>
+                    </a:prstGeom>
+                  </pic:spPr>
+                </pic:pic>
+              </a:graphicData>
+            </a:graphic>
+            <wp14:sizeRelH relativeFrom="page">
+              <wp14:pctWidth>0</wp14:pctWidth>
+            </wp14:sizeRelH>
+            <wp14:sizeRelV relativeFrom="page">
+              <wp14:pctHeight>0</wp14:pctHeight>
+            </wp14:sizeRelV>
+          </wp:anchor>
+        </w:drawing>
+      </w:r>
+      <w:r>
+        <w:t>Staff Menu – Add a new movie DVD:</w:t>
+      </w:r>
+    </w:p>
+    <w:p/>
+    <w:p>
+      <w:r>
+        <w:t>Staff Menu – Remove a movie DVD:</w:t>
+      </w:r>
+    </w:p>
+    <w:p>
+      <w:r>
+        <w:drawing>
+          <wp:inline distT="0" distB="0" distL="0" distR="0" wp14:anchorId="5CBC6F6C" wp14:editId="53B34F08">
+            <wp:extent cx="5731510" cy="3088640"/>
+            <wp:effectExtent l="0" t="0" r="2540" b="0"/>
+            <wp:docPr id="6" name="Picture 6"/>
+            <wp:cNvGraphicFramePr>
+              <a:graphicFrameLocks xmlns:a="http://schemas.openxmlformats.org/drawingml/2006/main" noChangeAspect="1"/>
+            </wp:cNvGraphicFramePr>
+            <a:graphic xmlns:a="http://schemas.openxmlformats.org/drawingml/2006/main">
+              <a:graphicData uri="http://schemas.openxmlformats.org/drawingml/2006/picture">
+                <pic:pic xmlns:pic="http://schemas.openxmlformats.org/drawingml/2006/picture">
+                  <pic:nvPicPr>
+                    <pic:cNvPr id="1" name=""/>
+                    <pic:cNvPicPr/>
+                  </pic:nvPicPr>
+                  <pic:blipFill>
+                    <a:blip r:embed="rId11"/>
+                    <a:stretch>
+                      <a:fillRect/>
+                    </a:stretch>
+                  </pic:blipFill>
+                  <pic:spPr>
+                    <a:xfrm>
+                      <a:off x="0" y="0"/>
+                      <a:ext cx="5731510" cy="3088640"/>
+                    </a:xfrm>
+                    <a:prstGeom prst="rect">
+                      <a:avLst/>
+                    </a:prstGeom>
+                  </pic:spPr>
+                </pic:pic>
+              </a:graphicData>
+            </a:graphic>
+          </wp:inline>
+        </w:drawing>
+      </w:r>
+    </w:p>
+    <w:p>
+      <w:r>
+        <w:br w:type="page"/>
+      </w:r>
+      <w:r>
+        <w:lastRenderedPageBreak/>
+        <w:t>Staff Menu – Register a new member:</w:t>
+      </w:r>
+    </w:p>
+    <w:p>
+      <w:r>
+        <w:drawing>
+          <wp:inline distT="0" distB="0" distL="0" distR="0" wp14:anchorId="11939D34" wp14:editId="36D41E43">
+            <wp:extent cx="5731510" cy="3750945"/>
+            <wp:effectExtent l="0" t="0" r="2540" b="1905"/>
+            <wp:docPr id="7" name="Picture 7"/>
+            <wp:cNvGraphicFramePr>
+              <a:graphicFrameLocks xmlns:a="http://schemas.openxmlformats.org/drawingml/2006/main" noChangeAspect="1"/>
+            </wp:cNvGraphicFramePr>
+            <a:graphic xmlns:a="http://schemas.openxmlformats.org/drawingml/2006/main">
+              <a:graphicData uri="http://schemas.openxmlformats.org/drawingml/2006/picture">
+                <pic:pic xmlns:pic="http://schemas.openxmlformats.org/drawingml/2006/picture">
+                  <pic:nvPicPr>
+                    <pic:cNvPr id="1" name=""/>
+                    <pic:cNvPicPr/>
+                  </pic:nvPicPr>
+                  <pic:blipFill>
+                    <a:blip r:embed="rId12"/>
+                    <a:stretch>
+                      <a:fillRect/>
+                    </a:stretch>
+                  </pic:blipFill>
+                  <pic:spPr>
+                    <a:xfrm>
+                      <a:off x="0" y="0"/>
+                      <a:ext cx="5731510" cy="3750945"/>
+                    </a:xfrm>
+                    <a:prstGeom prst="rect">
+                      <a:avLst/>
+                    </a:prstGeom>
+                  </pic:spPr>
+                </pic:pic>
+              </a:graphicData>
+            </a:graphic>
+          </wp:inline>
+        </w:drawing>
+      </w:r>
+    </w:p>
+    <w:p>
+      <w:r>
+        <w:t xml:space="preserve">Staff Menu – Find </w:t>
+      </w:r>
+      <w:r>
+        <w:t>a registered member’s phone number:</w:t>
+      </w:r>
+    </w:p>
+    <w:p>
+      <w:r>
+        <w:drawing>
+          <wp:inline distT="0" distB="0" distL="0" distR="0" wp14:anchorId="4A98F83A" wp14:editId="66003FE6">
+            <wp:extent cx="5731510" cy="2886710"/>
+            <wp:effectExtent l="0" t="0" r="2540" b="8890"/>
+            <wp:docPr id="8" name="Picture 8"/>
+            <wp:cNvGraphicFramePr>
+              <a:graphicFrameLocks xmlns:a="http://schemas.openxmlformats.org/drawingml/2006/main" noChangeAspect="1"/>
+            </wp:cNvGraphicFramePr>
+            <a:graphic xmlns:a="http://schemas.openxmlformats.org/drawingml/2006/main">
+              <a:graphicData uri="http://schemas.openxmlformats.org/drawingml/2006/picture">
+                <pic:pic xmlns:pic="http://schemas.openxmlformats.org/drawingml/2006/picture">
+                  <pic:nvPicPr>
+                    <pic:cNvPr id="1" name=""/>
+                    <pic:cNvPicPr/>
+                  </pic:nvPicPr>
+                  <pic:blipFill>
+                    <a:blip r:embed="rId13"/>
+                    <a:stretch>
+                      <a:fillRect/>
+                    </a:stretch>
+                  </pic:blipFill>
+                  <pic:spPr>
+                    <a:xfrm>
+                      <a:off x="0" y="0"/>
+                      <a:ext cx="5731510" cy="2886710"/>
+                    </a:xfrm>
+                    <a:prstGeom prst="rect">
+                      <a:avLst/>
+                    </a:prstGeom>
+                  </pic:spPr>
+                </pic:pic>
+              </a:graphicData>
+            </a:graphic>
+          </wp:inline>
+        </w:drawing>
+      </w:r>
+    </w:p>
+    <w:p>
+      <w:r>
+        <w:br w:type="page"/>
+      </w:r>
+    </w:p>
+    <w:p>
+      <w:r>
+        <w:lastRenderedPageBreak/>
+        <w:t>Staff Menu – Return to main menu:</w:t>
+      </w:r>
+    </w:p>
+    <w:p>
+      <w:r>
+        <w:drawing>
+          <wp:inline distT="0" distB="0" distL="0" distR="0" wp14:anchorId="377C3C51" wp14:editId="22B39392">
+            <wp:extent cx="5731510" cy="2265680"/>
+            <wp:effectExtent l="0" t="0" r="2540" b="1270"/>
+            <wp:docPr id="9" name="Picture 9"/>
+            <wp:cNvGraphicFramePr>
+              <a:graphicFrameLocks xmlns:a="http://schemas.openxmlformats.org/drawingml/2006/main" noChangeAspect="1"/>
+            </wp:cNvGraphicFramePr>
+            <a:graphic xmlns:a="http://schemas.openxmlformats.org/drawingml/2006/main">
+              <a:graphicData uri="http://schemas.openxmlformats.org/drawingml/2006/picture">
+                <pic:pic xmlns:pic="http://schemas.openxmlformats.org/drawingml/2006/picture">
+                  <pic:nvPicPr>
+                    <pic:cNvPr id="1" name=""/>
+                    <pic:cNvPicPr/>
+                  </pic:nvPicPr>
+                  <pic:blipFill>
+                    <a:blip r:embed="rId14"/>
+                    <a:stretch>
+                      <a:fillRect/>
+                    </a:stretch>
+                  </pic:blipFill>
+                  <pic:spPr>
+                    <a:xfrm>
+                      <a:off x="0" y="0"/>
+                      <a:ext cx="5731510" cy="2265680"/>
+                    </a:xfrm>
+                    <a:prstGeom prst="rect">
+                      <a:avLst/>
+                    </a:prstGeom>
+                  </pic:spPr>
+                </pic:pic>
+              </a:graphicData>
+            </a:graphic>
+          </wp:inline>
+        </w:drawing>
+      </w:r>
+    </w:p>
+    <w:p>
+      <w:r>
+        <w:t xml:space="preserve">Main Menu - </w:t>
+      </w:r>
+      <w:r>
+        <w:t>Member login (correct):</w:t>
+      </w:r>
+    </w:p>
+    <w:p>
+      <w:r>
+        <w:drawing>
+          <wp:inline distT="0" distB="0" distL="0" distR="0" wp14:anchorId="2342AB50" wp14:editId="1A40C918">
+            <wp:extent cx="5731510" cy="3259455"/>
+            <wp:effectExtent l="0" t="0" r="2540" b="0"/>
+            <wp:docPr id="10" name="Picture 10"/>
+            <wp:cNvGraphicFramePr>
+              <a:graphicFrameLocks xmlns:a="http://schemas.openxmlformats.org/drawingml/2006/main" noChangeAspect="1"/>
+            </wp:cNvGraphicFramePr>
+            <a:graphic xmlns:a="http://schemas.openxmlformats.org/drawingml/2006/main">
+              <a:graphicData uri="http://schemas.openxmlformats.org/drawingml/2006/picture">
+                <pic:pic xmlns:pic="http://schemas.openxmlformats.org/drawingml/2006/picture">
+                  <pic:nvPicPr>
+                    <pic:cNvPr id="1" name=""/>
+                    <pic:cNvPicPr/>
+                  </pic:nvPicPr>
+                  <pic:blipFill>
+                    <a:blip r:embed="rId15"/>
+                    <a:stretch>
+                      <a:fillRect/>
+                    </a:stretch>
+                  </pic:blipFill>
+                  <pic:spPr>
+                    <a:xfrm>
+                      <a:off x="0" y="0"/>
+                      <a:ext cx="5731510" cy="3259455"/>
+                    </a:xfrm>
+                    <a:prstGeom prst="rect">
+                      <a:avLst/>
+                    </a:prstGeom>
+                  </pic:spPr>
+                </pic:pic>
+              </a:graphicData>
+            </a:graphic>
+          </wp:inline>
+        </w:drawing>
+      </w:r>
+    </w:p>
+    <w:p>
+      <w:r>
+        <w:br w:type="page"/>
+      </w:r>
+    </w:p>
+    <w:p>
+      <w:r>
+        <w:lastRenderedPageBreak/>
+        <w:t xml:space="preserve">Main Menu - </w:t>
+      </w:r>
+      <w:r>
+        <w:t>Member login (incorrect):</w:t>
+      </w:r>
+    </w:p>
+    <w:p>
+      <w:r>
+        <w:drawing>
+          <wp:inline distT="0" distB="0" distL="0" distR="0" wp14:anchorId="7771B5AC" wp14:editId="1B609EA9">
+            <wp:extent cx="5731510" cy="2270760"/>
+            <wp:effectExtent l="0" t="0" r="2540" b="0"/>
+            <wp:docPr id="11" name="Picture 11"/>
+            <wp:cNvGraphicFramePr>
+              <a:graphicFrameLocks xmlns:a="http://schemas.openxmlformats.org/drawingml/2006/main" noChangeAspect="1"/>
+            </wp:cNvGraphicFramePr>
+            <a:graphic xmlns:a="http://schemas.openxmlformats.org/drawingml/2006/main">
+              <a:graphicData uri="http://schemas.openxmlformats.org/drawingml/2006/picture">
+                <pic:pic xmlns:pic="http://schemas.openxmlformats.org/drawingml/2006/picture">
+                  <pic:nvPicPr>
+                    <pic:cNvPr id="1" name=""/>
+                    <pic:cNvPicPr/>
+                  </pic:nvPicPr>
+                  <pic:blipFill>
+                    <a:blip r:embed="rId16"/>
+                    <a:stretch>
+                      <a:fillRect/>
+                    </a:stretch>
+                  </pic:blipFill>
+                  <pic:spPr>
+                    <a:xfrm>
+                      <a:off x="0" y="0"/>
+                      <a:ext cx="5731510" cy="2270760"/>
+                    </a:xfrm>
+                    <a:prstGeom prst="rect">
+                      <a:avLst/>
+                    </a:prstGeom>
+                  </pic:spPr>
+                </pic:pic>
+              </a:graphicData>
+            </a:graphic>
+          </wp:inline>
+        </w:drawing>
+      </w:r>
+    </w:p>
+    <w:p>
+      <w:r>
+        <w:t>Member Menu – Display all movies:</w:t>
+      </w:r>
+    </w:p>
+    <w:p>
+      <w:r>
+        <w:drawing>
+          <wp:inline distT="0" distB="0" distL="0" distR="0" wp14:anchorId="249DA94A" wp14:editId="58469D7C">
+            <wp:extent cx="5731510" cy="3390265"/>
+            <wp:effectExtent l="0" t="0" r="2540" b="635"/>
+            <wp:docPr id="14" name="Picture 14"/>
+            <wp:cNvGraphicFramePr>
+              <a:graphicFrameLocks xmlns:a="http://schemas.openxmlformats.org/drawingml/2006/main" noChangeAspect="1"/>
+            </wp:cNvGraphicFramePr>
+            <a:graphic xmlns:a="http://schemas.openxmlformats.org/drawingml/2006/main">
+              <a:graphicData uri="http://schemas.openxmlformats.org/drawingml/2006/picture">
+                <pic:pic xmlns:pic="http://schemas.openxmlformats.org/drawingml/2006/picture">
+                  <pic:nvPicPr>
+                    <pic:cNvPr id="1" name=""/>
+                    <pic:cNvPicPr/>
+                  </pic:nvPicPr>
+                  <pic:blipFill>
+                    <a:blip r:embed="rId17"/>
+                    <a:stretch>
+                      <a:fillRect/>
+                    </a:stretch>
+                  </pic:blipFill>
+                  <pic:spPr>
+                    <a:xfrm>
+                      <a:off x="0" y="0"/>
+                      <a:ext cx="5731510" cy="3390265"/>
+                    </a:xfrm>
+                    <a:prstGeom prst="rect">
+                      <a:avLst/>
+                    </a:prstGeom>
+                  </pic:spPr>
+                </pic:pic>
+              </a:graphicData>
+            </a:graphic>
+          </wp:inline>
+        </w:drawing>
+      </w:r>
+    </w:p>
+    <w:p>
+      <w:r>
+        <w:t>…</w:t>
+      </w:r>
+    </w:p>
+    <w:p>
+      <w:r>
+        <w:drawing>
+          <wp:inline distT="0" distB="0" distL="0" distR="0" wp14:anchorId="4921F447" wp14:editId="6E2D066F">
+            <wp:extent cx="5731510" cy="878840"/>
+            <wp:effectExtent l="0" t="0" r="2540" b="0"/>
+            <wp:docPr id="15" name="Picture 15"/>
+            <wp:cNvGraphicFramePr>
+              <a:graphicFrameLocks xmlns:a="http://schemas.openxmlformats.org/drawingml/2006/main" noChangeAspect="1"/>
+            </wp:cNvGraphicFramePr>
+            <a:graphic xmlns:a="http://schemas.openxmlformats.org/drawingml/2006/main">
+              <a:graphicData uri="http://schemas.openxmlformats.org/drawingml/2006/picture">
+                <pic:pic xmlns:pic="http://schemas.openxmlformats.org/drawingml/2006/picture">
+                  <pic:nvPicPr>
+                    <pic:cNvPr id="1" name=""/>
+                    <pic:cNvPicPr/>
+                  </pic:nvPicPr>
+                  <pic:blipFill>
+                    <a:blip r:embed="rId18"/>
+                    <a:stretch>
+                      <a:fillRect/>
+                    </a:stretch>
+                  </pic:blipFill>
+                  <pic:spPr>
+                    <a:xfrm>
+                      <a:off x="0" y="0"/>
+                      <a:ext cx="5731510" cy="878840"/>
+                    </a:xfrm>
+                    <a:prstGeom prst="rect">
+                      <a:avLst/>
+                    </a:prstGeom>
+                  </pic:spPr>
+                </pic:pic>
+              </a:graphicData>
+            </a:graphic>
+          </wp:inline>
+        </w:drawing>
+      </w:r>
+    </w:p>
+    <w:p>
+      <w:r>
+        <w:br w:type="page"/>
+      </w:r>
+    </w:p>
+    <w:p>
+      <w:r>
+        <w:lastRenderedPageBreak/>
+        <w:t>Member Menu – Borrow a movie DVD (exists):</w:t>
+      </w:r>
+    </w:p>
+    <w:p>
+      <w:r>
+        <w:drawing>
+          <wp:inline distT="0" distB="0" distL="0" distR="0" wp14:anchorId="64891E87" wp14:editId="6C59608A">
+            <wp:extent cx="5731510" cy="2875280"/>
+            <wp:effectExtent l="0" t="0" r="2540" b="1270"/>
+            <wp:docPr id="18" name="Picture 18"/>
+            <wp:cNvGraphicFramePr>
+              <a:graphicFrameLocks xmlns:a="http://schemas.openxmlformats.org/drawingml/2006/main" noChangeAspect="1"/>
+            </wp:cNvGraphicFramePr>
+            <a:graphic xmlns:a="http://schemas.openxmlformats.org/drawingml/2006/main">
+              <a:graphicData uri="http://schemas.openxmlformats.org/drawingml/2006/picture">
+                <pic:pic xmlns:pic="http://schemas.openxmlformats.org/drawingml/2006/picture">
+                  <pic:nvPicPr>
+                    <pic:cNvPr id="1" name=""/>
+                    <pic:cNvPicPr/>
+                  </pic:nvPicPr>
+                  <pic:blipFill>
+                    <a:blip r:embed="rId19"/>
+                    <a:stretch>
+                      <a:fillRect/>
+                    </a:stretch>
+                  </pic:blipFill>
+                  <pic:spPr>
+                    <a:xfrm>
+                      <a:off x="0" y="0"/>
+                      <a:ext cx="5731510" cy="2875280"/>
+                    </a:xfrm>
+                    <a:prstGeom prst="rect">
+                      <a:avLst/>
+                    </a:prstGeom>
+                  </pic:spPr>
+                </pic:pic>
+              </a:graphicData>
+            </a:graphic>
+          </wp:inline>
+        </w:drawing>
+      </w:r>
+    </w:p>
+    <w:p>
+      <w:r>
+        <w:t>Member Menu – Borrow a movie DVD (does not exist):</w:t>
+      </w:r>
+    </w:p>
+    <w:p>
+      <w:r>
+        <w:drawing>
+          <wp:inline distT="0" distB="0" distL="0" distR="0" wp14:anchorId="79D8FD13" wp14:editId="42E4B076">
+            <wp:extent cx="5731510" cy="2098040"/>
+            <wp:effectExtent l="0" t="0" r="2540" b="0"/>
+            <wp:docPr id="19" name="Picture 19"/>
+            <wp:cNvGraphicFramePr>
+              <a:graphicFrameLocks xmlns:a="http://schemas.openxmlformats.org/drawingml/2006/main" noChangeAspect="1"/>
+            </wp:cNvGraphicFramePr>
+            <a:graphic xmlns:a="http://schemas.openxmlformats.org/drawingml/2006/main">
+              <a:graphicData uri="http://schemas.openxmlformats.org/drawingml/2006/picture">
+                <pic:pic xmlns:pic="http://schemas.openxmlformats.org/drawingml/2006/picture">
+                  <pic:nvPicPr>
+                    <pic:cNvPr id="1" name=""/>
+                    <pic:cNvPicPr/>
+                  </pic:nvPicPr>
+                  <pic:blipFill>
+                    <a:blip r:embed="rId20"/>
+                    <a:stretch>
+                      <a:fillRect/>
+                    </a:stretch>
+                  </pic:blipFill>
+                  <pic:spPr>
+                    <a:xfrm>
+                      <a:off x="0" y="0"/>
+                      <a:ext cx="5731510" cy="2098040"/>
+                    </a:xfrm>
+                    <a:prstGeom prst="rect">
+                      <a:avLst/>
+                    </a:prstGeom>
+                  </pic:spPr>
+                </pic:pic>
+              </a:graphicData>
+            </a:graphic>
+          </wp:inline>
+        </w:drawing>
+      </w:r>
+    </w:p>
+    <w:p>
+      <w:r>
+        <w:t>Member Menu – Borrow a movie DVD (already borrowed):</w:t>
+      </w:r>
+    </w:p>
+    <w:p>
+      <w:r>
+        <w:drawing>
+          <wp:inline distT="0" distB="0" distL="0" distR="0" wp14:anchorId="5F3868C5" wp14:editId="62FF377A">
+            <wp:extent cx="5731510" cy="2312670"/>
+            <wp:effectExtent l="0" t="0" r="2540" b="0"/>
+            <wp:docPr id="21" name="Picture 21"/>
+            <wp:cNvGraphicFramePr>
+              <a:graphicFrameLocks xmlns:a="http://schemas.openxmlformats.org/drawingml/2006/main" noChangeAspect="1"/>
+            </wp:cNvGraphicFramePr>
+            <a:graphic xmlns:a="http://schemas.openxmlformats.org/drawingml/2006/main">
+              <a:graphicData uri="http://schemas.openxmlformats.org/drawingml/2006/picture">
+                <pic:pic xmlns:pic="http://schemas.openxmlformats.org/drawingml/2006/picture">
+                  <pic:nvPicPr>
+                    <pic:cNvPr id="1" name=""/>
+                    <pic:cNvPicPr/>
+                  </pic:nvPicPr>
+                  <pic:blipFill>
+                    <a:blip r:embed="rId21"/>
+                    <a:stretch>
+                      <a:fillRect/>
+                    </a:stretch>
+                  </pic:blipFill>
+                  <pic:spPr>
+                    <a:xfrm>
+                      <a:off x="0" y="0"/>
+                      <a:ext cx="5731510" cy="2312670"/>
+                    </a:xfrm>
+                    <a:prstGeom prst="rect">
+                      <a:avLst/>
+                    </a:prstGeom>
+                  </pic:spPr>
+                </pic:pic>
+              </a:graphicData>
+            </a:graphic>
+          </wp:inline>
+        </w:drawing>
+      </w:r>
+    </w:p>
+    <w:p>
+      <w:r>
+        <w:br w:type="page"/>
+      </w:r>
+    </w:p>
+    <w:p>
+      <w:r>
+        <w:lastRenderedPageBreak/>
+        <w:t>Member Menu – Return a movie DVD:</w:t>
+      </w:r>
+    </w:p>
+    <w:p>
+      <w:r>
+        <w:drawing>
+          <wp:inline distT="0" distB="0" distL="0" distR="0" wp14:anchorId="06EEE1EF" wp14:editId="7A886BC7">
+            <wp:extent cx="5731510" cy="2329180"/>
+            <wp:effectExtent l="0" t="0" r="2540" b="0"/>
+            <wp:docPr id="22" name="Picture 22"/>
+            <wp:cNvGraphicFramePr>
+              <a:graphicFrameLocks xmlns:a="http://schemas.openxmlformats.org/drawingml/2006/main" noChangeAspect="1"/>
+            </wp:cNvGraphicFramePr>
+            <a:graphic xmlns:a="http://schemas.openxmlformats.org/drawingml/2006/main">
+              <a:graphicData uri="http://schemas.openxmlformats.org/drawingml/2006/picture">
+                <pic:pic xmlns:pic="http://schemas.openxmlformats.org/drawingml/2006/picture">
+                  <pic:nvPicPr>
+                    <pic:cNvPr id="1" name=""/>
+                    <pic:cNvPicPr/>
+                  </pic:nvPicPr>
+                  <pic:blipFill>
+                    <a:blip r:embed="rId22"/>
+                    <a:stretch>
+                      <a:fillRect/>
+                    </a:stretch>
+                  </pic:blipFill>
+                  <pic:spPr>
+                    <a:xfrm>
+                      <a:off x="0" y="0"/>
+                      <a:ext cx="5731510" cy="2329180"/>
+                    </a:xfrm>
+                    <a:prstGeom prst="rect">
+                      <a:avLst/>
+                    </a:prstGeom>
+                  </pic:spPr>
+                </pic:pic>
+              </a:graphicData>
+            </a:graphic>
+          </wp:inline>
+        </w:drawing>
+      </w:r>
+    </w:p>
+    <w:p>
+      <w:r>
+        <w:t>Member Menu – Return a movie DVD (not borrowed):</w:t>
+      </w:r>
+    </w:p>
+    <w:p>
+      <w:r>
+        <w:drawing>
+          <wp:inline distT="0" distB="0" distL="0" distR="0" wp14:anchorId="299A8E77" wp14:editId="7F2CE758">
+            <wp:extent cx="5731510" cy="2249170"/>
+            <wp:effectExtent l="0" t="0" r="2540" b="0"/>
+            <wp:docPr id="23" name="Picture 23"/>
+            <wp:cNvGraphicFramePr>
+              <a:graphicFrameLocks xmlns:a="http://schemas.openxmlformats.org/drawingml/2006/main" noChangeAspect="1"/>
+            </wp:cNvGraphicFramePr>
+            <a:graphic xmlns:a="http://schemas.openxmlformats.org/drawingml/2006/main">
+              <a:graphicData uri="http://schemas.openxmlformats.org/drawingml/2006/picture">
+                <pic:pic xmlns:pic="http://schemas.openxmlformats.org/drawingml/2006/picture">
+                  <pic:nvPicPr>
+                    <pic:cNvPr id="1" name=""/>
+                    <pic:cNvPicPr/>
+                  </pic:nvPicPr>
+                  <pic:blipFill>
+                    <a:blip r:embed="rId23"/>
+                    <a:stretch>
+                      <a:fillRect/>
+                    </a:stretch>
+                  </pic:blipFill>
+                  <pic:spPr>
+                    <a:xfrm>
+                      <a:off x="0" y="0"/>
+                      <a:ext cx="5731510" cy="2249170"/>
+                    </a:xfrm>
+                    <a:prstGeom prst="rect">
+                      <a:avLst/>
+                    </a:prstGeom>
+                  </pic:spPr>
+                </pic:pic>
+              </a:graphicData>
+            </a:graphic>
+          </wp:inline>
+        </w:drawing>
+      </w:r>
+    </w:p>
+    <w:p>
+      <w:r>
+        <w:t>Member Menu – Return a movie DVD (does not exist):</w:t>
+      </w:r>
+    </w:p>
+    <w:p>
+      <w:r>
+        <w:drawing>
+          <wp:inline distT="0" distB="0" distL="0" distR="0" wp14:anchorId="7E28B957" wp14:editId="0BFC1166">
+            <wp:extent cx="5731510" cy="2207895"/>
+            <wp:effectExtent l="0" t="0" r="2540" b="1905"/>
+            <wp:docPr id="24" name="Picture 24"/>
+            <wp:cNvGraphicFramePr>
+              <a:graphicFrameLocks xmlns:a="http://schemas.openxmlformats.org/drawingml/2006/main" noChangeAspect="1"/>
+            </wp:cNvGraphicFramePr>
+            <a:graphic xmlns:a="http://schemas.openxmlformats.org/drawingml/2006/main">
+              <a:graphicData uri="http://schemas.openxmlformats.org/drawingml/2006/picture">
+                <pic:pic xmlns:pic="http://schemas.openxmlformats.org/drawingml/2006/picture">
+                  <pic:nvPicPr>
+                    <pic:cNvPr id="1" name=""/>
+                    <pic:cNvPicPr/>
+                  </pic:nvPicPr>
+                  <pic:blipFill>
+                    <a:blip r:embed="rId24"/>
+                    <a:stretch>
+                      <a:fillRect/>
+                    </a:stretch>
+                  </pic:blipFill>
+                  <pic:spPr>
+                    <a:xfrm>
+                      <a:off x="0" y="0"/>
+                      <a:ext cx="5731510" cy="2207895"/>
+                    </a:xfrm>
+                    <a:prstGeom prst="rect">
+                      <a:avLst/>
+                    </a:prstGeom>
+                  </pic:spPr>
+                </pic:pic>
+              </a:graphicData>
+            </a:graphic>
+          </wp:inline>
+        </w:drawing>
+      </w:r>
+    </w:p>
+    <w:p/>
+    <w:p>
+      <w:r>
+        <w:br w:type="page"/>
+      </w:r>
+    </w:p>
+    <w:p>
+      <w:r>
+        <w:lastRenderedPageBreak/>
+        <w:t>Member Menu – List current borrowed movie DVDs:</w:t>
+      </w:r>
+    </w:p>
+    <w:p>
+      <w:r>
+        <w:drawing>
+          <wp:inline distT="0" distB="0" distL="0" distR="0" wp14:anchorId="336466F1" wp14:editId="6FC4B831">
+            <wp:extent cx="5731510" cy="2230755"/>
+            <wp:effectExtent l="0" t="0" r="2540" b="0"/>
+            <wp:docPr id="25" name="Picture 25"/>
+            <wp:cNvGraphicFramePr>
+              <a:graphicFrameLocks xmlns:a="http://schemas.openxmlformats.org/drawingml/2006/main" noChangeAspect="1"/>
+            </wp:cNvGraphicFramePr>
+            <a:graphic xmlns:a="http://schemas.openxmlformats.org/drawingml/2006/main">
+              <a:graphicData uri="http://schemas.openxmlformats.org/drawingml/2006/picture">
+                <pic:pic xmlns:pic="http://schemas.openxmlformats.org/drawingml/2006/picture">
+                  <pic:nvPicPr>
+                    <pic:cNvPr id="1" name=""/>
+                    <pic:cNvPicPr/>
+                  </pic:nvPicPr>
+                  <pic:blipFill>
+                    <a:blip r:embed="rId25"/>
+                    <a:stretch>
+                      <a:fillRect/>
+                    </a:stretch>
+                  </pic:blipFill>
+                  <pic:spPr>
+                    <a:xfrm>
+                      <a:off x="0" y="0"/>
+                      <a:ext cx="5731510" cy="2230755"/>
+                    </a:xfrm>
+                    <a:prstGeom prst="rect">
+                      <a:avLst/>
+                    </a:prstGeom>
+                  </pic:spPr>
+                </pic:pic>
+              </a:graphicData>
+            </a:graphic>
+          </wp:inline>
+        </w:drawing>
+      </w:r>
+    </w:p>
+    <w:p>
+      <w:r>
+        <w:t>…</w:t>
+      </w:r>
+    </w:p>
+    <w:p>
+      <w:r>
+        <w:drawing>
+          <wp:inline distT="0" distB="0" distL="0" distR="0" wp14:anchorId="2BB67C4B" wp14:editId="1A257F75">
+            <wp:extent cx="5731510" cy="703580"/>
+            <wp:effectExtent l="0" t="0" r="2540" b="1270"/>
+            <wp:docPr id="26" name="Picture 26"/>
+            <wp:cNvGraphicFramePr>
+              <a:graphicFrameLocks xmlns:a="http://schemas.openxmlformats.org/drawingml/2006/main" noChangeAspect="1"/>
+            </wp:cNvGraphicFramePr>
+            <a:graphic xmlns:a="http://schemas.openxmlformats.org/drawingml/2006/main">
+              <a:graphicData uri="http://schemas.openxmlformats.org/drawingml/2006/picture">
+                <pic:pic xmlns:pic="http://schemas.openxmlformats.org/drawingml/2006/picture">
+                  <pic:nvPicPr>
+                    <pic:cNvPr id="1" name=""/>
+                    <pic:cNvPicPr/>
+                  </pic:nvPicPr>
+                  <pic:blipFill>
+                    <a:blip r:embed="rId26"/>
+                    <a:stretch>
+                      <a:fillRect/>
+                    </a:stretch>
+                  </pic:blipFill>
+                  <pic:spPr>
+                    <a:xfrm>
+                      <a:off x="0" y="0"/>
+                      <a:ext cx="5731510" cy="703580"/>
+                    </a:xfrm>
+                    <a:prstGeom prst="rect">
+                      <a:avLst/>
+                    </a:prstGeom>
+                  </pic:spPr>
+                </pic:pic>
+              </a:graphicData>
+            </a:graphic>
+          </wp:inline>
+        </w:drawing>
+      </w:r>
+    </w:p>
+    <w:p>
+      <w:r>
+        <w:t xml:space="preserve">Member Menu </w:t>
+      </w:r>
+      <w:r>
+        <w:t>–</w:t>
+      </w:r>
+      <w:r>
+        <w:t xml:space="preserve"> </w:t>
+      </w:r>
+      <w:r>
+        <w:t>Display top 10 most popular movies:</w:t>
+      </w:r>
+    </w:p>
+    <w:p>
+      <w:r>
+        <w:drawing>
+          <wp:inline distT="0" distB="0" distL="0" distR="0" wp14:anchorId="57EAD910" wp14:editId="46EB4774">
+            <wp:extent cx="5731510" cy="3487420"/>
+            <wp:effectExtent l="0" t="0" r="2540" b="0"/>
+            <wp:docPr id="27" name="Picture 27"/>
+            <wp:cNvGraphicFramePr>
+              <a:graphicFrameLocks xmlns:a="http://schemas.openxmlformats.org/drawingml/2006/main" noChangeAspect="1"/>
+            </wp:cNvGraphicFramePr>
+            <a:graphic xmlns:a="http://schemas.openxmlformats.org/drawingml/2006/main">
+              <a:graphicData uri="http://schemas.openxmlformats.org/drawingml/2006/picture">
+                <pic:pic xmlns:pic="http://schemas.openxmlformats.org/drawingml/2006/picture">
+                  <pic:nvPicPr>
+                    <pic:cNvPr id="1" name=""/>
+                    <pic:cNvPicPr/>
+                  </pic:nvPicPr>
+                  <pic:blipFill>
+                    <a:blip r:embed="rId27"/>
+                    <a:stretch>
+                      <a:fillRect/>
+                    </a:stretch>
+                  </pic:blipFill>
+                  <pic:spPr>
+                    <a:xfrm>
+                      <a:off x="0" y="0"/>
+                      <a:ext cx="5731510" cy="3487420"/>
+                    </a:xfrm>
+                    <a:prstGeom prst="rect">
+                      <a:avLst/>
+                    </a:prstGeom>
+                  </pic:spPr>
+                </pic:pic>
+              </a:graphicData>
+            </a:graphic>
+          </wp:inline>
+        </w:drawing>
+      </w:r>
+    </w:p>
+    <w:p/>
+    <w:p/>
+    <w:p/>
+    <w:p/>
+    <w:p>
+      <w:r>
+        <w:lastRenderedPageBreak/>
+        <w:t>Member Menu – Return to main menu:</w:t>
+      </w:r>
+    </w:p>
+    <w:p>
+      <w:r>
+        <w:drawing>
+          <wp:inline distT="0" distB="0" distL="0" distR="0" wp14:anchorId="1BAB8592" wp14:editId="70AAB1FA">
+            <wp:extent cx="5731510" cy="2477135"/>
+            <wp:effectExtent l="0" t="0" r="2540" b="0"/>
+            <wp:docPr id="28" name="Picture 28"/>
+            <wp:cNvGraphicFramePr>
+              <a:graphicFrameLocks xmlns:a="http://schemas.openxmlformats.org/drawingml/2006/main" noChangeAspect="1"/>
+            </wp:cNvGraphicFramePr>
+            <a:graphic xmlns:a="http://schemas.openxmlformats.org/drawingml/2006/main">
+              <a:graphicData uri="http://schemas.openxmlformats.org/drawingml/2006/picture">
+                <pic:pic xmlns:pic="http://schemas.openxmlformats.org/drawingml/2006/picture">
+                  <pic:nvPicPr>
+                    <pic:cNvPr id="1" name=""/>
+                    <pic:cNvPicPr/>
+                  </pic:nvPicPr>
+                  <pic:blipFill>
+                    <a:blip r:embed="rId28"/>
+                    <a:stretch>
+                      <a:fillRect/>
+                    </a:stretch>
+                  </pic:blipFill>
+                  <pic:spPr>
+                    <a:xfrm>
+                      <a:off x="0" y="0"/>
+                      <a:ext cx="5731510" cy="2477135"/>
+                    </a:xfrm>
+                    <a:prstGeom prst="rect">
+                      <a:avLst/>
+                    </a:prstGeom>
+                  </pic:spPr>
+                </pic:pic>
+              </a:graphicData>
+            </a:graphic>
+          </wp:inline>
+        </w:drawing>
+      </w:r>
+    </w:p>
+    <w:p>
+      <w:r>
+        <w:t>Main Menu – Exit</w:t>
+      </w:r>
+      <w:r>
+        <w:t>:</w:t>
+      </w:r>
+    </w:p>
+    <w:p>
+      <w:r>
+        <w:drawing>
+          <wp:inline distT="0" distB="0" distL="0" distR="0" wp14:anchorId="74B9D20C" wp14:editId="3FE8A62F">
+            <wp:extent cx="5731510" cy="1378585"/>
+            <wp:effectExtent l="0" t="0" r="2540" b="0"/>
+            <wp:docPr id="29" name="Picture 29"/>
+            <wp:cNvGraphicFramePr>
+              <a:graphicFrameLocks xmlns:a="http://schemas.openxmlformats.org/drawingml/2006/main" noChangeAspect="1"/>
+            </wp:cNvGraphicFramePr>
+            <a:graphic xmlns:a="http://schemas.openxmlformats.org/drawingml/2006/main">
+              <a:graphicData uri="http://schemas.openxmlformats.org/drawingml/2006/picture">
+                <pic:pic xmlns:pic="http://schemas.openxmlformats.org/drawingml/2006/picture">
+                  <pic:nvPicPr>
+                    <pic:cNvPr id="1" name=""/>
+                    <pic:cNvPicPr/>
+                  </pic:nvPicPr>
+                  <pic:blipFill>
+                    <a:blip r:embed="rId29"/>
+                    <a:stretch>
+                      <a:fillRect/>
+                    </a:stretch>
+                  </pic:blipFill>
+                  <pic:spPr>
+                    <a:xfrm>
+                      <a:off x="0" y="0"/>
+                      <a:ext cx="5731510" cy="1378585"/>
+                    </a:xfrm>
+                    <a:prstGeom prst="rect">
+                      <a:avLst/>
+                    </a:prstGeom>
+                  </pic:spPr>
+                </pic:pic>
+              </a:graphicData>
+            </a:graphic>
+          </wp:inline>
+        </w:drawing>
+      </w:r>
+    </w:p>
     <w:sectPr>
-      <w:headerReference w:type="default" r:id="rId8"/>
+      <w:headerReference w:type="default" r:id="rId30"/>
+      <w:footerReference w:type="default" r:id="rId31"/>
       <w:pgSz w:w="11906" w:h="16838"/>
       <w:pgMar w:top="1440" w:right="1440" w:bottom="1440" w:left="1440" w:header="708" w:footer="708" w:gutter="0"/>
       <w:cols w:space="708"/>
@@ -2149,6 +4206,59 @@
     </w:p>
   </w:endnote>
 </w:endnotes>
+</file>
+
+<file path=word/footer1.xml><?xml version="1.0" encoding="utf-8"?>
+<w:ftr xmlns:wpc="http://schemas.microsoft.com/office/word/2010/wordprocessingCanvas" xmlns:cx="http://schemas.microsoft.com/office/drawing/2014/chartex" xmlns:cx1="http://schemas.microsoft.com/office/drawing/2015/9/8/chartex" xmlns:cx2="http://schemas.microsoft.com/office/drawing/2015/10/21/chartex" xmlns:cx3="http://schemas.microsoft.com/office/drawing/2016/5/9/chartex" xmlns:cx4="http://schemas.microsoft.com/office/drawing/2016/5/10/chartex" xmlns:cx5="http://schemas.microsoft.com/office/drawing/2016/5/11/chartex" xmlns:cx6="http://schemas.microsoft.com/office/drawing/2016/5/12/chartex" xmlns:cx7="http://schemas.microsoft.com/office/drawing/2016/5/13/chartex" xmlns:cx8="http://schemas.microsoft.com/office/drawing/2016/5/14/chartex" xmlns:mc="http://schemas.openxmlformats.org/markup-compatibility/2006" xmlns:aink="http://schemas.microsoft.com/office/drawing/2016/ink" xmlns:am3d="http://schemas.microsoft.com/office/drawing/2017/model3d" xmlns:o="urn:schemas-microsoft-com:office:office" xmlns:r="http://schemas.openxmlformats.org/officeDocument/2006/relationships" xmlns:m="http://schemas.openxmlformats.org/officeDocument/2006/math" xmlns:v="urn:schemas-microsoft-com:vml" xmlns:wp14="http://schemas.microsoft.com/office/word/2010/wordprocessingDrawing" xmlns:wp="http://schemas.openxmlformats.org/drawingml/2006/wordprocessingDrawing" xmlns:w10="urn:schemas-microsoft-com:office:word" xmlns:w="http://schemas.openxmlformats.org/wordprocessingml/2006/main" xmlns:w14="http://schemas.microsoft.com/office/word/2010/wordml" xmlns:w15="http://schemas.microsoft.com/office/word/2012/wordml" xmlns:w16cid="http://schemas.microsoft.com/office/word/2016/wordml/cid" xmlns:w16se="http://schemas.microsoft.com/office/word/2015/wordml/symex" xmlns:wpg="http://schemas.microsoft.com/office/word/2010/wordprocessingGroup" xmlns:wpi="http://schemas.microsoft.com/office/word/2010/wordprocessingInk" xmlns:wne="http://schemas.microsoft.com/office/word/2006/wordml" xmlns:wps="http://schemas.microsoft.com/office/word/2010/wordprocessingShape" mc:Ignorable="w14 w15 w16se w16cid wp14">
+  <w:sdt>
+    <w:sdtPr>
+      <w:id w:val="-702252067"/>
+      <w:docPartObj>
+        <w:docPartGallery w:val="Page Numbers (Bottom of Page)"/>
+        <w:docPartUnique/>
+      </w:docPartObj>
+    </w:sdtPr>
+    <w:sdtEndPr>
+      <w:rPr>
+        <w:noProof/>
+      </w:rPr>
+    </w:sdtEndPr>
+    <w:sdtContent>
+      <w:p>
+        <w:pPr>
+          <w:pStyle w:val="Footer"/>
+          <w:jc w:val="right"/>
+        </w:pPr>
+        <w:r>
+          <w:fldChar w:fldCharType="begin"/>
+        </w:r>
+        <w:r>
+          <w:instrText xml:space="preserve"> PAGE   \* MERGEFORMAT </w:instrText>
+        </w:r>
+        <w:r>
+          <w:fldChar w:fldCharType="separate"/>
+        </w:r>
+        <w:r>
+          <w:rPr>
+            <w:noProof/>
+          </w:rPr>
+          <w:t>2</w:t>
+        </w:r>
+        <w:r>
+          <w:rPr>
+            <w:noProof/>
+          </w:rPr>
+          <w:fldChar w:fldCharType="end"/>
+        </w:r>
+      </w:p>
+    </w:sdtContent>
+  </w:sdt>
+  <w:p>
+    <w:pPr>
+      <w:pStyle w:val="Footer"/>
+    </w:pPr>
+  </w:p>
+</w:ftr>
 </file>
 
 <file path=word/footnotes.xml><?xml version="1.0" encoding="utf-8"?>
@@ -2421,12 +4531,11 @@
     </w:rPrDefault>
     <w:pPrDefault>
       <w:pPr>
-        <w:spacing w:after="160" w:line="252" w:lineRule="auto"/>
-        <w:jc w:val="both"/>
+        <w:spacing w:after="160" w:line="259" w:lineRule="auto"/>
       </w:pPr>
     </w:pPrDefault>
   </w:docDefaults>
-  <w:latentStyles w:defLockedState="0" w:defUIPriority="99" w:defSemiHidden="0" w:defUnhideWhenUsed="0" w:defQFormat="0" w:count="377">
+  <w:latentStyles w:defLockedState="0" w:defUIPriority="99" w:defSemiHidden="0" w:defUnhideWhenUsed="0" w:defQFormat="0" w:count="375">
     <w:lsdException w:name="Normal" w:uiPriority="0" w:qFormat="1"/>
     <w:lsdException w:name="heading 1" w:uiPriority="9" w:qFormat="1"/>
     <w:lsdException w:name="heading 2" w:semiHidden="1" w:uiPriority="9" w:unhideWhenUsed="1" w:qFormat="1"/>
@@ -2802,13 +4911,11 @@
     <w:lsdException w:name="Smart Hyperlink" w:semiHidden="1" w:unhideWhenUsed="1"/>
     <w:lsdException w:name="Hashtag" w:semiHidden="1" w:unhideWhenUsed="1"/>
     <w:lsdException w:name="Unresolved Mention" w:semiHidden="1" w:unhideWhenUsed="1"/>
-    <w:lsdException w:name="Smart Link" w:semiHidden="1" w:unhideWhenUsed="1"/>
-    <w:lsdException w:name="Smart Link Error" w:semiHidden="1" w:unhideWhenUsed="1"/>
   </w:latentStyles>
   <w:style w:type="paragraph" w:default="1" w:styleId="Normal">
     <w:name w:val="Normal"/>
     <w:qFormat/>
-    <w:rsid w:val="008E3142"/>
+    <w:rsid w:val="0093207D"/>
   </w:style>
   <w:style w:type="paragraph" w:styleId="Heading1">
     <w:name w:val="heading 1"/>
@@ -2817,21 +4924,18 @@
     <w:link w:val="Heading1Char"/>
     <w:uiPriority w:val="9"/>
     <w:qFormat/>
-    <w:rsid w:val="008E3142"/>
+    <w:rsid w:val="0093207D"/>
     <w:pPr>
       <w:keepNext/>
       <w:keepLines/>
-      <w:spacing w:before="320" w:after="40"/>
+      <w:spacing w:before="240" w:after="0"/>
       <w:outlineLvl w:val="0"/>
     </w:pPr>
     <w:rPr>
       <w:rFonts w:asciiTheme="majorHAnsi" w:eastAsiaTheme="majorEastAsia" w:hAnsiTheme="majorHAnsi" w:cstheme="majorBidi"/>
-      <w:b/>
-      <w:bCs/>
-      <w:caps/>
-      <w:spacing w:val="4"/>
-      <w:sz w:val="28"/>
-      <w:szCs w:val="28"/>
+      <w:color w:val="262626" w:themeColor="text1" w:themeTint="D9"/>
+      <w:sz w:val="32"/>
+      <w:szCs w:val="32"/>
     </w:rPr>
   </w:style>
   <w:style w:type="paragraph" w:styleId="Heading2">
@@ -2842,17 +4946,16 @@
     <w:uiPriority w:val="9"/>
     <w:unhideWhenUsed/>
     <w:qFormat/>
-    <w:rsid w:val="008E3142"/>
+    <w:rsid w:val="0093207D"/>
     <w:pPr>
       <w:keepNext/>
       <w:keepLines/>
-      <w:spacing w:before="120" w:after="0"/>
+      <w:spacing w:before="40" w:after="0"/>
       <w:outlineLvl w:val="1"/>
     </w:pPr>
     <w:rPr>
       <w:rFonts w:asciiTheme="majorHAnsi" w:eastAsiaTheme="majorEastAsia" w:hAnsiTheme="majorHAnsi" w:cstheme="majorBidi"/>
-      <w:b/>
-      <w:bCs/>
+      <w:color w:val="262626" w:themeColor="text1" w:themeTint="D9"/>
       <w:sz w:val="28"/>
       <w:szCs w:val="28"/>
     </w:rPr>
@@ -2865,16 +4968,16 @@
     <w:uiPriority w:val="9"/>
     <w:unhideWhenUsed/>
     <w:qFormat/>
-    <w:rsid w:val="008E3142"/>
+    <w:rsid w:val="0093207D"/>
     <w:pPr>
       <w:keepNext/>
       <w:keepLines/>
-      <w:spacing w:before="120" w:after="0"/>
+      <w:spacing w:before="40" w:after="0"/>
       <w:outlineLvl w:val="2"/>
     </w:pPr>
     <w:rPr>
       <w:rFonts w:asciiTheme="majorHAnsi" w:eastAsiaTheme="majorEastAsia" w:hAnsiTheme="majorHAnsi" w:cstheme="majorBidi"/>
-      <w:spacing w:val="4"/>
+      <w:color w:val="0D0D0D" w:themeColor="text1" w:themeTint="F2"/>
       <w:sz w:val="24"/>
       <w:szCs w:val="24"/>
     </w:rPr>
@@ -2887,19 +4990,18 @@
     <w:uiPriority w:val="9"/>
     <w:unhideWhenUsed/>
     <w:qFormat/>
-    <w:rsid w:val="008E3142"/>
+    <w:rsid w:val="0093207D"/>
     <w:pPr>
       <w:keepNext/>
       <w:keepLines/>
-      <w:spacing w:before="120" w:after="0"/>
+      <w:spacing w:before="40" w:after="0"/>
       <w:outlineLvl w:val="3"/>
     </w:pPr>
     <w:rPr>
       <w:rFonts w:asciiTheme="majorHAnsi" w:eastAsiaTheme="majorEastAsia" w:hAnsiTheme="majorHAnsi" w:cstheme="majorBidi"/>
       <w:i/>
       <w:iCs/>
-      <w:sz w:val="24"/>
-      <w:szCs w:val="24"/>
+      <w:color w:val="404040" w:themeColor="text1" w:themeTint="BF"/>
     </w:rPr>
   </w:style>
   <w:style w:type="paragraph" w:styleId="Heading5">
@@ -2910,17 +5012,16 @@
     <w:uiPriority w:val="9"/>
     <w:unhideWhenUsed/>
     <w:qFormat/>
-    <w:rsid w:val="008E3142"/>
+    <w:rsid w:val="0093207D"/>
     <w:pPr>
       <w:keepNext/>
       <w:keepLines/>
-      <w:spacing w:before="120" w:after="0"/>
+      <w:spacing w:before="40" w:after="0"/>
       <w:outlineLvl w:val="4"/>
     </w:pPr>
     <w:rPr>
       <w:rFonts w:asciiTheme="majorHAnsi" w:eastAsiaTheme="majorEastAsia" w:hAnsiTheme="majorHAnsi" w:cstheme="majorBidi"/>
-      <w:b/>
-      <w:bCs/>
+      <w:color w:val="404040" w:themeColor="text1" w:themeTint="BF"/>
     </w:rPr>
   </w:style>
   <w:style w:type="paragraph" w:styleId="Heading6">
@@ -2932,19 +5033,15 @@
     <w:semiHidden/>
     <w:unhideWhenUsed/>
     <w:qFormat/>
-    <w:rsid w:val="008E3142"/>
+    <w:rsid w:val="0093207D"/>
     <w:pPr>
       <w:keepNext/>
       <w:keepLines/>
-      <w:spacing w:before="120" w:after="0"/>
+      <w:spacing w:before="40" w:after="0"/>
       <w:outlineLvl w:val="5"/>
     </w:pPr>
     <w:rPr>
       <w:rFonts w:asciiTheme="majorHAnsi" w:eastAsiaTheme="majorEastAsia" w:hAnsiTheme="majorHAnsi" w:cstheme="majorBidi"/>
-      <w:b/>
-      <w:bCs/>
-      <w:i/>
-      <w:iCs/>
     </w:rPr>
   </w:style>
   <w:style w:type="paragraph" w:styleId="Heading7">
@@ -2956,14 +5053,15 @@
     <w:semiHidden/>
     <w:unhideWhenUsed/>
     <w:qFormat/>
-    <w:rsid w:val="008E3142"/>
+    <w:rsid w:val="0093207D"/>
     <w:pPr>
       <w:keepNext/>
       <w:keepLines/>
-      <w:spacing w:before="120" w:after="0"/>
+      <w:spacing w:before="40" w:after="0"/>
       <w:outlineLvl w:val="6"/>
     </w:pPr>
     <w:rPr>
+      <w:rFonts w:asciiTheme="majorHAnsi" w:eastAsiaTheme="majorEastAsia" w:hAnsiTheme="majorHAnsi" w:cstheme="majorBidi"/>
       <w:i/>
       <w:iCs/>
     </w:rPr>
@@ -2977,16 +5075,18 @@
     <w:semiHidden/>
     <w:unhideWhenUsed/>
     <w:qFormat/>
-    <w:rsid w:val="008E3142"/>
+    <w:rsid w:val="0093207D"/>
     <w:pPr>
       <w:keepNext/>
       <w:keepLines/>
-      <w:spacing w:before="120" w:after="0"/>
+      <w:spacing w:before="40" w:after="0"/>
       <w:outlineLvl w:val="7"/>
     </w:pPr>
     <w:rPr>
-      <w:b/>
-      <w:bCs/>
+      <w:rFonts w:asciiTheme="majorHAnsi" w:eastAsiaTheme="majorEastAsia" w:hAnsiTheme="majorHAnsi" w:cstheme="majorBidi"/>
+      <w:color w:val="262626" w:themeColor="text1" w:themeTint="D9"/>
+      <w:sz w:val="21"/>
+      <w:szCs w:val="21"/>
     </w:rPr>
   </w:style>
   <w:style w:type="paragraph" w:styleId="Heading9">
@@ -2998,16 +5098,20 @@
     <w:semiHidden/>
     <w:unhideWhenUsed/>
     <w:qFormat/>
-    <w:rsid w:val="008E3142"/>
+    <w:rsid w:val="0093207D"/>
     <w:pPr>
       <w:keepNext/>
       <w:keepLines/>
-      <w:spacing w:before="120" w:after="0"/>
+      <w:spacing w:before="40" w:after="0"/>
       <w:outlineLvl w:val="8"/>
     </w:pPr>
     <w:rPr>
+      <w:rFonts w:asciiTheme="majorHAnsi" w:eastAsiaTheme="majorEastAsia" w:hAnsiTheme="majorHAnsi" w:cstheme="majorBidi"/>
       <w:i/>
       <w:iCs/>
+      <w:color w:val="262626" w:themeColor="text1" w:themeTint="D9"/>
+      <w:sz w:val="21"/>
+      <w:szCs w:val="21"/>
     </w:rPr>
   </w:style>
   <w:style w:type="character" w:default="1" w:styleId="DefaultParagraphFont">
@@ -3042,15 +5146,12 @@
     <w:basedOn w:val="DefaultParagraphFont"/>
     <w:link w:val="Heading1"/>
     <w:uiPriority w:val="9"/>
-    <w:rsid w:val="008E3142"/>
+    <w:rsid w:val="0093207D"/>
     <w:rPr>
       <w:rFonts w:asciiTheme="majorHAnsi" w:eastAsiaTheme="majorEastAsia" w:hAnsiTheme="majorHAnsi" w:cstheme="majorBidi"/>
-      <w:b/>
-      <w:bCs/>
-      <w:caps/>
-      <w:spacing w:val="4"/>
-      <w:sz w:val="28"/>
-      <w:szCs w:val="28"/>
+      <w:color w:val="262626" w:themeColor="text1" w:themeTint="D9"/>
+      <w:sz w:val="32"/>
+      <w:szCs w:val="32"/>
     </w:rPr>
   </w:style>
   <w:style w:type="character" w:customStyle="1" w:styleId="Heading2Char">
@@ -3058,11 +5159,10 @@
     <w:basedOn w:val="DefaultParagraphFont"/>
     <w:link w:val="Heading2"/>
     <w:uiPriority w:val="9"/>
-    <w:rsid w:val="008E3142"/>
+    <w:rsid w:val="0093207D"/>
     <w:rPr>
       <w:rFonts w:asciiTheme="majorHAnsi" w:eastAsiaTheme="majorEastAsia" w:hAnsiTheme="majorHAnsi" w:cstheme="majorBidi"/>
-      <w:b/>
-      <w:bCs/>
+      <w:color w:val="262626" w:themeColor="text1" w:themeTint="D9"/>
       <w:sz w:val="28"/>
       <w:szCs w:val="28"/>
     </w:rPr>
@@ -3072,10 +5172,10 @@
     <w:basedOn w:val="DefaultParagraphFont"/>
     <w:link w:val="Heading3"/>
     <w:uiPriority w:val="9"/>
-    <w:rsid w:val="008E3142"/>
+    <w:rsid w:val="0093207D"/>
     <w:rPr>
       <w:rFonts w:asciiTheme="majorHAnsi" w:eastAsiaTheme="majorEastAsia" w:hAnsiTheme="majorHAnsi" w:cstheme="majorBidi"/>
-      <w:spacing w:val="4"/>
+      <w:color w:val="0D0D0D" w:themeColor="text1" w:themeTint="F2"/>
       <w:sz w:val="24"/>
       <w:szCs w:val="24"/>
     </w:rPr>
@@ -3085,13 +5185,12 @@
     <w:basedOn w:val="DefaultParagraphFont"/>
     <w:link w:val="Heading4"/>
     <w:uiPriority w:val="9"/>
-    <w:rsid w:val="008E3142"/>
+    <w:rsid w:val="0093207D"/>
     <w:rPr>
       <w:rFonts w:asciiTheme="majorHAnsi" w:eastAsiaTheme="majorEastAsia" w:hAnsiTheme="majorHAnsi" w:cstheme="majorBidi"/>
       <w:i/>
       <w:iCs/>
-      <w:sz w:val="24"/>
-      <w:szCs w:val="24"/>
+      <w:color w:val="404040" w:themeColor="text1" w:themeTint="BF"/>
     </w:rPr>
   </w:style>
   <w:style w:type="character" w:customStyle="1" w:styleId="Heading5Char">
@@ -3099,11 +5198,10 @@
     <w:basedOn w:val="DefaultParagraphFont"/>
     <w:link w:val="Heading5"/>
     <w:uiPriority w:val="9"/>
-    <w:rsid w:val="008E3142"/>
+    <w:rsid w:val="0093207D"/>
     <w:rPr>
       <w:rFonts w:asciiTheme="majorHAnsi" w:eastAsiaTheme="majorEastAsia" w:hAnsiTheme="majorHAnsi" w:cstheme="majorBidi"/>
-      <w:b/>
-      <w:bCs/>
+      <w:color w:val="404040" w:themeColor="text1" w:themeTint="BF"/>
     </w:rPr>
   </w:style>
   <w:style w:type="character" w:customStyle="1" w:styleId="Heading6Char">
@@ -3112,13 +5210,9 @@
     <w:link w:val="Heading6"/>
     <w:uiPriority w:val="9"/>
     <w:semiHidden/>
-    <w:rsid w:val="008E3142"/>
+    <w:rsid w:val="0093207D"/>
     <w:rPr>
       <w:rFonts w:asciiTheme="majorHAnsi" w:eastAsiaTheme="majorEastAsia" w:hAnsiTheme="majorHAnsi" w:cstheme="majorBidi"/>
-      <w:b/>
-      <w:bCs/>
-      <w:i/>
-      <w:iCs/>
     </w:rPr>
   </w:style>
   <w:style w:type="character" w:customStyle="1" w:styleId="Heading7Char">
@@ -3127,8 +5221,9 @@
     <w:link w:val="Heading7"/>
     <w:uiPriority w:val="9"/>
     <w:semiHidden/>
-    <w:rsid w:val="008E3142"/>
+    <w:rsid w:val="0093207D"/>
     <w:rPr>
+      <w:rFonts w:asciiTheme="majorHAnsi" w:eastAsiaTheme="majorEastAsia" w:hAnsiTheme="majorHAnsi" w:cstheme="majorBidi"/>
       <w:i/>
       <w:iCs/>
     </w:rPr>
@@ -3139,10 +5234,12 @@
     <w:link w:val="Heading8"/>
     <w:uiPriority w:val="9"/>
     <w:semiHidden/>
-    <w:rsid w:val="008E3142"/>
+    <w:rsid w:val="0093207D"/>
     <w:rPr>
-      <w:b/>
-      <w:bCs/>
+      <w:rFonts w:asciiTheme="majorHAnsi" w:eastAsiaTheme="majorEastAsia" w:hAnsiTheme="majorHAnsi" w:cstheme="majorBidi"/>
+      <w:color w:val="262626" w:themeColor="text1" w:themeTint="D9"/>
+      <w:sz w:val="21"/>
+      <w:szCs w:val="21"/>
     </w:rPr>
   </w:style>
   <w:style w:type="character" w:customStyle="1" w:styleId="Heading9Char">
@@ -3151,10 +5248,14 @@
     <w:link w:val="Heading9"/>
     <w:uiPriority w:val="9"/>
     <w:semiHidden/>
-    <w:rsid w:val="008E3142"/>
+    <w:rsid w:val="0093207D"/>
     <w:rPr>
+      <w:rFonts w:asciiTheme="majorHAnsi" w:eastAsiaTheme="majorEastAsia" w:hAnsiTheme="majorHAnsi" w:cstheme="majorBidi"/>
       <w:i/>
       <w:iCs/>
+      <w:color w:val="262626" w:themeColor="text1" w:themeTint="D9"/>
+      <w:sz w:val="21"/>
+      <w:szCs w:val="21"/>
     </w:rPr>
   </w:style>
   <w:style w:type="paragraph" w:styleId="Caption">
@@ -3165,10 +5266,14 @@
     <w:semiHidden/>
     <w:unhideWhenUsed/>
     <w:qFormat/>
-    <w:rsid w:val="008E3142"/>
+    <w:rsid w:val="0093207D"/>
+    <w:pPr>
+      <w:spacing w:after="200" w:line="240" w:lineRule="auto"/>
+    </w:pPr>
     <w:rPr>
-      <w:b/>
-      <w:bCs/>
+      <w:i/>
+      <w:iCs/>
+      <w:color w:val="44546A" w:themeColor="text2"/>
       <w:sz w:val="18"/>
       <w:szCs w:val="18"/>
     </w:rPr>
@@ -3180,19 +5285,16 @@
     <w:link w:val="TitleChar"/>
     <w:uiPriority w:val="10"/>
     <w:qFormat/>
-    <w:rsid w:val="008E3142"/>
+    <w:rsid w:val="0093207D"/>
     <w:pPr>
       <w:spacing w:after="0" w:line="240" w:lineRule="auto"/>
       <w:contextualSpacing/>
-      <w:jc w:val="center"/>
     </w:pPr>
     <w:rPr>
       <w:rFonts w:asciiTheme="majorHAnsi" w:eastAsiaTheme="majorEastAsia" w:hAnsiTheme="majorHAnsi" w:cstheme="majorBidi"/>
-      <w:b/>
-      <w:bCs/>
-      <w:spacing w:val="-7"/>
-      <w:sz w:val="48"/>
-      <w:szCs w:val="48"/>
+      <w:spacing w:val="-10"/>
+      <w:sz w:val="56"/>
+      <w:szCs w:val="56"/>
     </w:rPr>
   </w:style>
   <w:style w:type="character" w:customStyle="1" w:styleId="TitleChar">
@@ -3200,14 +5302,12 @@
     <w:basedOn w:val="DefaultParagraphFont"/>
     <w:link w:val="Title"/>
     <w:uiPriority w:val="10"/>
-    <w:rsid w:val="008E3142"/>
+    <w:rsid w:val="0093207D"/>
     <w:rPr>
       <w:rFonts w:asciiTheme="majorHAnsi" w:eastAsiaTheme="majorEastAsia" w:hAnsiTheme="majorHAnsi" w:cstheme="majorBidi"/>
-      <w:b/>
-      <w:bCs/>
-      <w:spacing w:val="-7"/>
-      <w:sz w:val="48"/>
-      <w:szCs w:val="48"/>
+      <w:spacing w:val="-10"/>
+      <w:sz w:val="56"/>
+      <w:szCs w:val="56"/>
     </w:rPr>
   </w:style>
   <w:style w:type="paragraph" w:styleId="Subtitle">
@@ -3217,18 +5317,15 @@
     <w:link w:val="SubtitleChar"/>
     <w:uiPriority w:val="11"/>
     <w:qFormat/>
-    <w:rsid w:val="008E3142"/>
+    <w:rsid w:val="0093207D"/>
     <w:pPr>
       <w:numPr>
         <w:ilvl w:val="1"/>
       </w:numPr>
-      <w:spacing w:after="240"/>
-      <w:jc w:val="center"/>
     </w:pPr>
     <w:rPr>
-      <w:rFonts w:asciiTheme="majorHAnsi" w:eastAsiaTheme="majorEastAsia" w:hAnsiTheme="majorHAnsi" w:cstheme="majorBidi"/>
-      <w:sz w:val="24"/>
-      <w:szCs w:val="24"/>
+      <w:color w:val="5A5A5A" w:themeColor="text1" w:themeTint="A5"/>
+      <w:spacing w:val="15"/>
     </w:rPr>
   </w:style>
   <w:style w:type="character" w:customStyle="1" w:styleId="SubtitleChar">
@@ -3236,11 +5333,10 @@
     <w:basedOn w:val="DefaultParagraphFont"/>
     <w:link w:val="Subtitle"/>
     <w:uiPriority w:val="11"/>
-    <w:rsid w:val="008E3142"/>
+    <w:rsid w:val="0093207D"/>
     <w:rPr>
-      <w:rFonts w:asciiTheme="majorHAnsi" w:eastAsiaTheme="majorEastAsia" w:hAnsiTheme="majorHAnsi" w:cstheme="majorBidi"/>
-      <w:sz w:val="24"/>
-      <w:szCs w:val="24"/>
+      <w:color w:val="5A5A5A" w:themeColor="text1" w:themeTint="A5"/>
+      <w:spacing w:val="15"/>
     </w:rPr>
   </w:style>
   <w:style w:type="character" w:styleId="Strong">
@@ -3248,7 +5344,7 @@
     <w:basedOn w:val="DefaultParagraphFont"/>
     <w:uiPriority w:val="22"/>
     <w:qFormat/>
-    <w:rsid w:val="008E3142"/>
+    <w:rsid w:val="0093207D"/>
     <w:rPr>
       <w:b/>
       <w:bCs/>
@@ -3260,7 +5356,7 @@
     <w:basedOn w:val="DefaultParagraphFont"/>
     <w:uiPriority w:val="20"/>
     <w:qFormat/>
-    <w:rsid w:val="008E3142"/>
+    <w:rsid w:val="0093207D"/>
     <w:rPr>
       <w:i/>
       <w:iCs/>
@@ -3271,7 +5367,7 @@
     <w:name w:val="No Spacing"/>
     <w:uiPriority w:val="1"/>
     <w:qFormat/>
-    <w:rsid w:val="008E3142"/>
+    <w:rsid w:val="0093207D"/>
     <w:pPr>
       <w:spacing w:after="0" w:line="240" w:lineRule="auto"/>
     </w:pPr>
@@ -3283,18 +5379,15 @@
     <w:link w:val="QuoteChar"/>
     <w:uiPriority w:val="29"/>
     <w:qFormat/>
-    <w:rsid w:val="008E3142"/>
+    <w:rsid w:val="0093207D"/>
     <w:pPr>
-      <w:spacing w:before="200" w:line="264" w:lineRule="auto"/>
+      <w:spacing w:before="200"/>
       <w:ind w:left="864" w:right="864"/>
-      <w:jc w:val="center"/>
     </w:pPr>
     <w:rPr>
-      <w:rFonts w:asciiTheme="majorHAnsi" w:eastAsiaTheme="majorEastAsia" w:hAnsiTheme="majorHAnsi" w:cstheme="majorBidi"/>
       <w:i/>
       <w:iCs/>
-      <w:sz w:val="24"/>
-      <w:szCs w:val="24"/>
+      <w:color w:val="404040" w:themeColor="text1" w:themeTint="BF"/>
     </w:rPr>
   </w:style>
   <w:style w:type="character" w:customStyle="1" w:styleId="QuoteChar">
@@ -3302,13 +5395,11 @@
     <w:basedOn w:val="DefaultParagraphFont"/>
     <w:link w:val="Quote"/>
     <w:uiPriority w:val="29"/>
-    <w:rsid w:val="008E3142"/>
+    <w:rsid w:val="0093207D"/>
     <w:rPr>
-      <w:rFonts w:asciiTheme="majorHAnsi" w:eastAsiaTheme="majorEastAsia" w:hAnsiTheme="majorHAnsi" w:cstheme="majorBidi"/>
       <w:i/>
       <w:iCs/>
-      <w:sz w:val="24"/>
-      <w:szCs w:val="24"/>
+      <w:color w:val="404040" w:themeColor="text1" w:themeTint="BF"/>
     </w:rPr>
   </w:style>
   <w:style w:type="paragraph" w:styleId="IntenseQuote">
@@ -3318,16 +5409,20 @@
     <w:link w:val="IntenseQuoteChar"/>
     <w:uiPriority w:val="30"/>
     <w:qFormat/>
-    <w:rsid w:val="008E3142"/>
+    <w:rsid w:val="0093207D"/>
     <w:pPr>
-      <w:spacing w:before="100" w:beforeAutospacing="1" w:after="240"/>
-      <w:ind w:left="936" w:right="936"/>
+      <w:pBdr>
+        <w:top w:val="single" w:sz="4" w:space="10" w:color="404040" w:themeColor="text1" w:themeTint="BF"/>
+        <w:bottom w:val="single" w:sz="4" w:space="10" w:color="404040" w:themeColor="text1" w:themeTint="BF"/>
+      </w:pBdr>
+      <w:spacing w:before="360" w:after="360"/>
+      <w:ind w:left="864" w:right="864"/>
       <w:jc w:val="center"/>
     </w:pPr>
     <w:rPr>
-      <w:rFonts w:asciiTheme="majorHAnsi" w:eastAsiaTheme="majorEastAsia" w:hAnsiTheme="majorHAnsi" w:cstheme="majorBidi"/>
-      <w:sz w:val="26"/>
-      <w:szCs w:val="26"/>
+      <w:i/>
+      <w:iCs/>
+      <w:color w:val="404040" w:themeColor="text1" w:themeTint="BF"/>
     </w:rPr>
   </w:style>
   <w:style w:type="character" w:customStyle="1" w:styleId="IntenseQuoteChar">
@@ -3335,11 +5430,11 @@
     <w:basedOn w:val="DefaultParagraphFont"/>
     <w:link w:val="IntenseQuote"/>
     <w:uiPriority w:val="30"/>
-    <w:rsid w:val="008E3142"/>
+    <w:rsid w:val="0093207D"/>
     <w:rPr>
-      <w:rFonts w:asciiTheme="majorHAnsi" w:eastAsiaTheme="majorEastAsia" w:hAnsiTheme="majorHAnsi" w:cstheme="majorBidi"/>
-      <w:sz w:val="26"/>
-      <w:szCs w:val="26"/>
+      <w:i/>
+      <w:iCs/>
+      <w:color w:val="404040" w:themeColor="text1" w:themeTint="BF"/>
     </w:rPr>
   </w:style>
   <w:style w:type="character" w:styleId="SubtleEmphasis">
@@ -3347,11 +5442,11 @@
     <w:basedOn w:val="DefaultParagraphFont"/>
     <w:uiPriority w:val="19"/>
     <w:qFormat/>
-    <w:rsid w:val="008E3142"/>
+    <w:rsid w:val="0093207D"/>
     <w:rPr>
       <w:i/>
       <w:iCs/>
-      <w:color w:val="auto"/>
+      <w:color w:val="404040" w:themeColor="text1" w:themeTint="BF"/>
     </w:rPr>
   </w:style>
   <w:style w:type="character" w:styleId="IntenseEmphasis">
@@ -3359,7 +5454,7 @@
     <w:basedOn w:val="DefaultParagraphFont"/>
     <w:uiPriority w:val="21"/>
     <w:qFormat/>
-    <w:rsid w:val="008E3142"/>
+    <w:rsid w:val="0093207D"/>
     <w:rPr>
       <w:b/>
       <w:bCs/>
@@ -3373,11 +5468,10 @@
     <w:basedOn w:val="DefaultParagraphFont"/>
     <w:uiPriority w:val="31"/>
     <w:qFormat/>
-    <w:rsid w:val="008E3142"/>
+    <w:rsid w:val="0093207D"/>
     <w:rPr>
       <w:smallCaps/>
-      <w:color w:val="auto"/>
-      <w:u w:val="single" w:color="7F7F7F" w:themeColor="text1" w:themeTint="80"/>
+      <w:color w:val="404040" w:themeColor="text1" w:themeTint="BF"/>
     </w:rPr>
   </w:style>
   <w:style w:type="character" w:styleId="IntenseReference">
@@ -3385,13 +5479,13 @@
     <w:basedOn w:val="DefaultParagraphFont"/>
     <w:uiPriority w:val="32"/>
     <w:qFormat/>
-    <w:rsid w:val="008E3142"/>
+    <w:rsid w:val="0093207D"/>
     <w:rPr>
       <w:b/>
       <w:bCs/>
       <w:smallCaps/>
-      <w:color w:val="auto"/>
-      <w:u w:val="single"/>
+      <w:color w:val="404040" w:themeColor="text1" w:themeTint="BF"/>
+      <w:spacing w:val="5"/>
     </w:rPr>
   </w:style>
   <w:style w:type="character" w:styleId="BookTitle">
@@ -3399,12 +5493,13 @@
     <w:basedOn w:val="DefaultParagraphFont"/>
     <w:uiPriority w:val="33"/>
     <w:qFormat/>
-    <w:rsid w:val="008E3142"/>
+    <w:rsid w:val="0093207D"/>
     <w:rPr>
       <w:b/>
       <w:bCs/>
-      <w:smallCaps/>
-      <w:color w:val="auto"/>
+      <w:i/>
+      <w:iCs/>
+      <w:spacing w:val="5"/>
     </w:rPr>
   </w:style>
   <w:style w:type="paragraph" w:styleId="TOCHeading">
@@ -3412,10 +5507,9 @@
     <w:basedOn w:val="Heading1"/>
     <w:next w:val="Normal"/>
     <w:uiPriority w:val="39"/>
-    <w:semiHidden/>
     <w:unhideWhenUsed/>
     <w:qFormat/>
-    <w:rsid w:val="008E3142"/>
+    <w:rsid w:val="0093207D"/>
     <w:pPr>
       <w:outlineLvl w:val="9"/>
     </w:pPr>
@@ -3484,6 +5578,89 @@
       <w:ind w:left="720"/>
       <w:contextualSpacing/>
     </w:pPr>
+  </w:style>
+  <w:style w:type="paragraph" w:styleId="BalloonText">
+    <w:name w:val="Balloon Text"/>
+    <w:basedOn w:val="Normal"/>
+    <w:link w:val="BalloonTextChar"/>
+    <w:uiPriority w:val="99"/>
+    <w:semiHidden/>
+    <w:unhideWhenUsed/>
+    <w:rsid w:val="008E4191"/>
+    <w:pPr>
+      <w:spacing w:after="0" w:line="240" w:lineRule="auto"/>
+    </w:pPr>
+    <w:rPr>
+      <w:rFonts w:ascii="Segoe UI" w:hAnsi="Segoe UI" w:cs="Segoe UI"/>
+      <w:sz w:val="18"/>
+      <w:szCs w:val="18"/>
+    </w:rPr>
+  </w:style>
+  <w:style w:type="character" w:customStyle="1" w:styleId="BalloonTextChar">
+    <w:name w:val="Balloon Text Char"/>
+    <w:basedOn w:val="DefaultParagraphFont"/>
+    <w:link w:val="BalloonText"/>
+    <w:uiPriority w:val="99"/>
+    <w:semiHidden/>
+    <w:rsid w:val="008E4191"/>
+    <w:rPr>
+      <w:rFonts w:ascii="Segoe UI" w:hAnsi="Segoe UI" w:cs="Segoe UI"/>
+      <w:sz w:val="18"/>
+      <w:szCs w:val="18"/>
+    </w:rPr>
+  </w:style>
+  <w:style w:type="paragraph" w:styleId="TOC2">
+    <w:name w:val="toc 2"/>
+    <w:basedOn w:val="Normal"/>
+    <w:next w:val="Normal"/>
+    <w:autoRedefine/>
+    <w:uiPriority w:val="39"/>
+    <w:unhideWhenUsed/>
+    <w:rsid w:val="00FE2B6C"/>
+    <w:pPr>
+      <w:spacing w:after="100"/>
+      <w:ind w:left="220"/>
+    </w:pPr>
+  </w:style>
+  <w:style w:type="paragraph" w:styleId="TOC3">
+    <w:name w:val="toc 3"/>
+    <w:basedOn w:val="Normal"/>
+    <w:next w:val="Normal"/>
+    <w:autoRedefine/>
+    <w:uiPriority w:val="39"/>
+    <w:unhideWhenUsed/>
+    <w:rsid w:val="00FE2B6C"/>
+    <w:pPr>
+      <w:spacing w:after="100"/>
+      <w:ind w:left="440"/>
+    </w:pPr>
+  </w:style>
+  <w:style w:type="character" w:styleId="Hyperlink">
+    <w:name w:val="Hyperlink"/>
+    <w:basedOn w:val="DefaultParagraphFont"/>
+    <w:uiPriority w:val="99"/>
+    <w:unhideWhenUsed/>
+    <w:rsid w:val="00FE2B6C"/>
+    <w:rPr>
+      <w:color w:val="0563C1" w:themeColor="hyperlink"/>
+      <w:u w:val="single"/>
+    </w:rPr>
+  </w:style>
+  <w:style w:type="paragraph" w:styleId="TOC1">
+    <w:name w:val="toc 1"/>
+    <w:basedOn w:val="Normal"/>
+    <w:next w:val="Normal"/>
+    <w:autoRedefine/>
+    <w:uiPriority w:val="39"/>
+    <w:unhideWhenUsed/>
+    <w:rsid w:val="0093207D"/>
+    <w:pPr>
+      <w:spacing w:after="100"/>
+    </w:pPr>
+    <w:rPr>
+      <w:rFonts w:cs="Times New Roman"/>
+      <w:lang w:val="en-US"/>
+    </w:rPr>
   </w:style>
 </w:styles>
 </file>
@@ -3788,7 +5965,7 @@
 </file>
 
 <file path=customXml/itemProps1.xml><?xml version="1.0" encoding="utf-8"?>
-<ds:datastoreItem xmlns:ds="http://schemas.openxmlformats.org/officeDocument/2006/customXml" ds:itemID="{DB3677F8-8963-4253-AE44-ED14B97285CD}">
+<ds:datastoreItem xmlns:ds="http://schemas.openxmlformats.org/officeDocument/2006/customXml" ds:itemID="{7FEE2005-95E9-4CBA-BF51-A8BEEF7A6542}">
   <ds:schemaRefs>
     <ds:schemaRef ds:uri="http://schemas.openxmlformats.org/officeDocument/2006/bibliography"/>
   </ds:schemaRefs>

</xml_diff>